<commit_message>
changed main HMM function to return list of tuples
</commit_message>
<xml_diff>
--- a/ENGR190APfinal_aapte_scozier.docx
+++ b/ENGR190APfinal_aapte_scozier.docx
@@ -119,10 +119,24 @@
         <w:t xml:space="preserve"> vocal </w:t>
       </w:r>
       <w:r>
-        <w:t>sound by every beatboxer</w:t>
-      </w:r>
-      <w:r>
-        <w:t>), beatboxing sounds tend to vary significantly across individual performers. However, most beatboxing sounds across performers can be loosely fit to standard drum sounds (e.g. kicks, snares, hi-hats, among others), especially by individuals that are familiar with these standard sounds.</w:t>
+        <w:t xml:space="preserve">sound by </w:t>
+      </w:r>
+      <w:r>
+        <w:t>each</w:t>
+      </w:r>
+      <w:r>
+        <w:t xml:space="preserve"> beatboxer</w:t>
+      </w:r>
+      <w:r>
+        <w:t xml:space="preserve">), beatboxing sounds tend to vary significantly across individual performers. </w:t>
+      </w:r>
+      <w:r>
+        <w:t xml:space="preserve">Despite this </w:t>
+      </w:r>
+      <w:bookmarkStart w:id="0" w:name="_GoBack"/>
+      <w:bookmarkEnd w:id="0"/>
+      <w:r>
+        <w:t>, most beatboxing sounds across performers can be loosely fit to standard drum sounds (e.g. kicks, snares, hi-hats, among others), especially by individuals that are familiar with these standard sounds.</w:t>
       </w:r>
     </w:p>
     <w:p>
@@ -198,12 +212,7 @@
         <w:pStyle w:val="BodyText"/>
       </w:pPr>
       <w:r>
-        <w:t>The template is used to format your paper and style the text. All margins, column widths, line spaces, and text fonts are prescribed; please do not alter them. You may note peculiarities. For example, the head margin in this template measures proportionately more than is customary. This measurement and others are deliberate, using specifications that anticipate your paper as one part of the entire procee</w:t>
-      </w:r>
-      <w:bookmarkStart w:id="0" w:name="_GoBack"/>
-      <w:bookmarkEnd w:id="0"/>
-      <w:r>
-        <w:t>dings, and not as an independent document. Please do not revise any of the current designations.</w:t>
+        <w:t>The template is used to format your paper and style the text. All margins, column widths, line spaces, and text fonts are prescribed; please do not alter them. You may note peculiarities. For example, the head margin in this template measures proportionately more than is customary. This measurement and others are deliberate, using specifications that anticipate your paper as one part of the entire proceedings, and not as an independent document. Please do not revise any of the current designations.</w:t>
       </w:r>
     </w:p>
     <w:p>
@@ -4604,7 +4613,7 @@
 </file>
 
 <file path=customXml/itemProps1.xml><?xml version="1.0" encoding="utf-8"?>
-<ds:datastoreItem xmlns:ds="http://schemas.openxmlformats.org/officeDocument/2006/customXml" ds:itemID="{4CBCB15D-A495-5445-AA74-1D2179B8B18C}">
+<ds:datastoreItem xmlns:ds="http://schemas.openxmlformats.org/officeDocument/2006/customXml" ds:itemID="{F9645969-B975-5543-8CB7-50A208E7A784}">
   <ds:schemaRefs>
     <ds:schemaRef ds:uri="http://schemas.openxmlformats.org/officeDocument/2006/bibliography"/>
   </ds:schemaRefs>

</xml_diff>

<commit_message>
made some changes to final report and very minor changes to final beatboxing detection ipynb
</commit_message>
<xml_diff>
--- a/ENGR190APfinal_aapte_scozier.docx
+++ b/ENGR190APfinal_aapte_scozier.docx
@@ -90,18 +90,7 @@
         <w:t>I</w:t>
       </w:r>
       <w:r>
-        <w:rPr>
-          <w:sz w:val="16"/>
-          <w:szCs w:val="16"/>
-        </w:rPr>
-        <w:t>NTRODUCTIO</w:t>
-      </w:r>
-      <w:r>
-        <w:rPr>
-          <w:sz w:val="16"/>
-          <w:szCs w:val="16"/>
-        </w:rPr>
-        <w:t>N</w:t>
+        <w:t>ntroduction</w:t>
       </w:r>
     </w:p>
     <w:p>
@@ -131,12 +120,34 @@
         <w:t xml:space="preserve">), beatboxing sounds tend to vary significantly across individual performers. </w:t>
       </w:r>
       <w:r>
-        <w:t xml:space="preserve">Despite this </w:t>
-      </w:r>
-      <w:bookmarkStart w:id="0" w:name="_GoBack"/>
-      <w:bookmarkEnd w:id="0"/>
-      <w:r>
-        <w:t>, most beatboxing sounds across performers can be loosely fit to standard drum sounds (e.g. kicks, snares, hi-hats, among others), especially by individuals that are familiar with these standard sounds.</w:t>
+        <w:t>Despite this</w:t>
+      </w:r>
+      <w:r>
+        <w:t xml:space="preserve">, most beatboxing sounds across performers can be loosely </w:t>
+      </w:r>
+      <w:r>
+        <w:t>recognized</w:t>
+      </w:r>
+      <w:r>
+        <w:t xml:space="preserve"> </w:t>
+      </w:r>
+      <w:r>
+        <w:t>as</w:t>
+      </w:r>
+      <w:r>
+        <w:t xml:space="preserve"> standard drum sounds (e.g. kicks, snares, hi-hats, among others)</w:t>
+      </w:r>
+      <w:r>
+        <w:t xml:space="preserve">. This is </w:t>
+      </w:r>
+      <w:r>
+        <w:t xml:space="preserve">especially </w:t>
+      </w:r>
+      <w:r>
+        <w:t>true for</w:t>
+      </w:r>
+      <w:r>
+        <w:t xml:space="preserve"> individuals that are familiar with these standard sounds.</w:t>
       </w:r>
     </w:p>
     <w:p>
@@ -145,7 +156,27 @@
         <w:spacing w:before="120" w:after="120"/>
       </w:pPr>
       <w:r>
-        <w:t>Procedure for Paper Submission</w:t>
+        <w:t>System Design</w:t>
+      </w:r>
+    </w:p>
+    <w:p>
+      <w:pPr>
+        <w:pStyle w:val="Heading2"/>
+        <w:numPr>
+          <w:ilvl w:val="0"/>
+          <w:numId w:val="0"/>
+        </w:numPr>
+      </w:pPr>
+      <w:r>
+        <w:t>A.  Hidden Markov Model</w:t>
+      </w:r>
+    </w:p>
+    <w:p>
+      <w:pPr>
+        <w:pStyle w:val="BodyText"/>
+      </w:pPr>
+      <w:r>
+        <w:t xml:space="preserve">The template is used to format your paper and style the text. </w:t>
       </w:r>
     </w:p>
     <w:p>
@@ -164,11 +195,19 @@
         <w:ind w:left="288" w:hanging="288"/>
       </w:pPr>
       <w:r>
-        <w:t>A.</w:t>
+        <w:t>B</w:t>
+      </w:r>
+      <w:r>
+        <w:t>.</w:t>
       </w:r>
       <w:r>
         <w:tab/>
-        <w:t>Selecting a Template (Heading 2)</w:t>
+      </w:r>
+      <w:r>
+        <w:t xml:space="preserve">Percussion </w:t>
+      </w:r>
+      <w:r>
+        <w:t>Dictionary</w:t>
       </w:r>
     </w:p>
     <w:p>
@@ -176,10 +215,7 @@
         <w:pStyle w:val="BodyText"/>
       </w:pPr>
       <w:r>
-        <w:t>First, confirm that you have the correct template for your paper size. This template has been tailored for outp</w:t>
-      </w:r>
-      <w:r>
-        <w:t>ut on the US-letter paper size. Please do not use it for A4 paper since the margin requirements for A4 papers may be different from Letter paper size.</w:t>
+        <w:t xml:space="preserve">First, confirm that you have the correct template for your paper size. </w:t>
       </w:r>
     </w:p>
     <w:p>
@@ -198,13 +234,13 @@
         <w:ind w:left="288" w:hanging="288"/>
       </w:pPr>
       <w:r>
-        <w:t>B.</w:t>
+        <w:t xml:space="preserve">C. </w:t>
       </w:r>
       <w:r>
         <w:tab/>
       </w:r>
       <w:r>
-        <w:t>Maintaining the Integrity of the Specifications</w:t>
+        <w:t>Obtaining Observations</w:t>
       </w:r>
     </w:p>
     <w:p>
@@ -212,39 +248,7 @@
         <w:pStyle w:val="BodyText"/>
       </w:pPr>
       <w:r>
-        <w:t>The template is used to format your paper and style the text. All margins, column widths, line spaces, and text fonts are prescribed; please do not alter them. You may note peculiarities. For example, the head margin in this template measures proportionately more than is customary. This measurement and others are deliberate, using specifications that anticipate your paper as one part of the entire proceedings, and not as an independent document. Please do not revise any of the current designations.</w:t>
-      </w:r>
-    </w:p>
-    <w:p>
-      <w:pPr>
-        <w:pStyle w:val="Heading1"/>
-        <w:spacing w:before="120" w:after="120"/>
-      </w:pPr>
-      <w:r>
-        <w:t>M</w:t>
-      </w:r>
-      <w:r>
-        <w:rPr>
-          <w:sz w:val="16"/>
-          <w:szCs w:val="16"/>
-        </w:rPr>
-        <w:t>ATH</w:t>
-      </w:r>
-    </w:p>
-    <w:p>
-      <w:pPr>
-        <w:pStyle w:val="BodyText"/>
-      </w:pPr>
-      <w:r>
-        <w:t>Before you begin to format your paper, first write and save the content as a separate text file. Keep your text and graphic files separate until after the text has been formatted and styled. Do not use hard tabs, and limit use of hard returns to only one return at the end of a paragraph. Do not add any kind of pagination anywhere in the paper. Do not number text heads-the template will do that for you.</w:t>
-      </w:r>
-    </w:p>
-    <w:p>
-      <w:pPr>
-        <w:pStyle w:val="BodyText"/>
-      </w:pPr>
-      <w:r>
-        <w:t>Finally, complete content and organizational editing before formatting. Please take note of the following items when proofreading spelling and grammar:</w:t>
+        <w:t xml:space="preserve">The template is used to format your paper and style the text. </w:t>
       </w:r>
     </w:p>
     <w:p>
@@ -263,11 +267,22 @@
         <w:ind w:left="288" w:hanging="288"/>
       </w:pPr>
       <w:r>
-        <w:t xml:space="preserve">A. </w:t>
+        <w:t>D</w:t>
+      </w:r>
+      <w:r>
+        <w:t xml:space="preserve">. </w:t>
       </w:r>
       <w:r>
         <w:tab/>
-        <w:t>Abbreviations and Acronyms</w:t>
+      </w:r>
+      <w:r>
+        <w:t xml:space="preserve">Training </w:t>
+      </w:r>
+      <w:r>
+        <w:t>M</w:t>
+      </w:r>
+      <w:r>
+        <w:t>odel</w:t>
       </w:r>
     </w:p>
     <w:p>
@@ -275,23 +290,7 @@
         <w:pStyle w:val="BodyText"/>
       </w:pPr>
       <w:r>
-        <w:t xml:space="preserve">Define abbreviations and acronyms the first time they are used in the text, even after they have been defined in the abstract. Abbreviations such as IEEE, SI, MKS, CGS, </w:t>
-      </w:r>
-      <w:proofErr w:type="spellStart"/>
-      <w:r>
-        <w:t>sc</w:t>
-      </w:r>
-      <w:proofErr w:type="spellEnd"/>
-      <w:r>
-        <w:t xml:space="preserve">, dc, and </w:t>
-      </w:r>
-      <w:proofErr w:type="spellStart"/>
-      <w:r>
-        <w:t>rms</w:t>
-      </w:r>
-      <w:proofErr w:type="spellEnd"/>
-      <w:r>
-        <w:t xml:space="preserve"> do not have to be defined. Do not use abbreviations in the title or heads unless they are unavoidable.</w:t>
+        <w:t xml:space="preserve">The template is used to format your paper and style the text. </w:t>
       </w:r>
     </w:p>
     <w:p>
@@ -310,77 +309,33 @@
         <w:ind w:left="288" w:hanging="288"/>
       </w:pPr>
       <w:r>
-        <w:t>B.</w:t>
+        <w:t>E</w:t>
+      </w:r>
+      <w:r>
+        <w:t xml:space="preserve">. </w:t>
       </w:r>
       <w:r>
         <w:tab/>
-        <w:t>Units</w:t>
-      </w:r>
-    </w:p>
-    <w:p>
-      <w:pPr>
-        <w:pStyle w:val="bulletlist"/>
-      </w:pPr>
-      <w:r>
-        <w:t>Use either SI (MKS) or CGS as primary units. (SI units are encouraged.) English units may be used as secondary units (in parentheses). An exception would be the use of English units as identifiers in trade, such as “3.5-inch disk drive”.</w:t>
-      </w:r>
-    </w:p>
-    <w:p>
-      <w:pPr>
-        <w:pStyle w:val="bulletlist"/>
-      </w:pPr>
-      <w:r>
-        <w:t xml:space="preserve">Avoid combining SI and CGS units, such as current in amperes and magnetic field in </w:t>
-      </w:r>
-      <w:proofErr w:type="spellStart"/>
-      <w:r>
-        <w:t>oersteds</w:t>
-      </w:r>
-      <w:proofErr w:type="spellEnd"/>
-      <w:r>
-        <w:t>. This often leads to confusion because equations do not balance dimensionally. If you must use mixed units, clearly state the units for each quantity that you use in an equation.</w:t>
-      </w:r>
-    </w:p>
-    <w:p>
-      <w:pPr>
-        <w:pStyle w:val="bulletlist"/>
-      </w:pPr>
-      <w:r>
-        <w:t>Do not mix complete spellings and abbreviations of units: “</w:t>
-      </w:r>
-      <w:proofErr w:type="spellStart"/>
-      <w:r>
-        <w:t>Wb</w:t>
-      </w:r>
-      <w:proofErr w:type="spellEnd"/>
-      <w:r>
-        <w:t>/m2” or “</w:t>
-      </w:r>
-      <w:proofErr w:type="spellStart"/>
-      <w:r>
-        <w:t>webers</w:t>
-      </w:r>
-      <w:proofErr w:type="spellEnd"/>
-      <w:r>
-        <w:t xml:space="preserve"> per square meter”, not “webers/m2”.  Spell out units when they appear in text: “. . . a few henries”, not “. . . a few H”.</w:t>
-      </w:r>
-    </w:p>
-    <w:p>
-      <w:pPr>
-        <w:pStyle w:val="bulletlist"/>
-      </w:pPr>
-      <w:r>
-        <w:t>Use a zero before decimal points: “0.25”, not “.25”. Use “cm3”, not “cc”. (</w:t>
-      </w:r>
-      <w:r>
-        <w:rPr>
-          <w:i/>
-          <w:iCs/>
-        </w:rPr>
-        <w:t>bullet list</w:t>
-      </w:r>
-      <w:r>
-        <w:t>)</w:t>
+      </w:r>
+      <w:r>
+        <w:t>Estimating States</w:t>
+      </w:r>
+    </w:p>
+    <w:p>
+      <w:pPr>
+        <w:pStyle w:val="BodyText"/>
+      </w:pPr>
+      <w:r>
+        <w:t xml:space="preserve">The template is used to format your paper and style the text. </w:t>
+      </w:r>
+    </w:p>
+    <w:p>
+      <w:pPr>
+        <w:pStyle w:val="Heading1"/>
+        <w:spacing w:before="120" w:after="120"/>
+      </w:pPr>
+      <w:r>
+        <w:t>Data Collection</w:t>
       </w:r>
     </w:p>
     <w:p>
@@ -399,93 +354,13 @@
         <w:ind w:left="288" w:hanging="288"/>
       </w:pPr>
       <w:r>
-        <w:t>C.</w:t>
+        <w:t xml:space="preserve">A. </w:t>
       </w:r>
       <w:r>
         <w:tab/>
       </w:r>
       <w:r>
-        <w:t>Equations</w:t>
-      </w:r>
-    </w:p>
-    <w:p>
-      <w:pPr>
-        <w:pStyle w:val="BodyText"/>
-      </w:pPr>
-      <w:r>
-        <w:t xml:space="preserve">The equations are an exception to the prescribed specifications of this template. You will need to determine whether or not your equation should be typed using either the Times New Roman or the Symbol font (please no other font). To create multileveled equations, it may be necessary to treat the equation as a graphic and insert it into the </w:t>
-      </w:r>
-      <w:r>
-        <w:t xml:space="preserve">text after your paper is styled. </w:t>
-      </w:r>
-      <w:r>
-        <w:t>Number equations consecutively. Equation numbers, within parentheses, are to position flush right, as in (1), using a right tab stop. To make your equations more compact, you may use the solidus ( / ), the exp function, or appropriate exponents. Italicize Roman symbols for quantities and variables, but not Greek symbols. Use a long dash rather than a hyphen for a minus sign. Punctuate equations with commas or periods when they are part of a sentence, as in</w:t>
-      </w:r>
-    </w:p>
-    <w:p>
-      <w:pPr>
-        <w:pStyle w:val="equation0"/>
-        <w:spacing w:before="120" w:after="120"/>
-      </w:pPr>
-      <w:r>
-        <w:tab/>
-      </w:r>
-      <w:r>
-        <w:t></w:t>
-      </w:r>
-      <w:r>
-        <w:t></w:t>
-      </w:r>
-      <w:r>
-        <w:t></w:t>
-      </w:r>
-      <w:r>
-        <w:t></w:t>
-      </w:r>
-      <w:r>
-        <w:t></w:t>
-      </w:r>
-      <w:r>
-        <w:t></w:t>
-      </w:r>
-      <w:r>
-        <w:t></w:t>
-      </w:r>
-      <w:r>
-        <w:t></w:t>
-      </w:r>
-      <w:r>
-        <w:t></w:t>
-      </w:r>
-      <w:r>
-        <w:t></w:t>
-      </w:r>
-      <w:r>
-        <w:t></w:t>
-      </w:r>
-      <w:r>
-        <w:t></w:t>
-      </w:r>
-      <w:r>
-        <w:tab/>
-      </w:r>
-      <w:r>
-        <w:t></w:t>
-      </w:r>
-      <w:r>
-        <w:t></w:t>
-      </w:r>
-      <w:r>
-        <w:t></w:t>
-      </w:r>
-    </w:p>
-    <w:p>
-      <w:pPr>
-        <w:pStyle w:val="BodyText"/>
-      </w:pPr>
-      <w:r>
-        <w:lastRenderedPageBreak/>
-        <w:t>Note that the equation is centered using a center tab stop. Be sure that the symbols in your equation have been defined before or immediately following the equation. Use “(1)”, not “Eq. (1)” or “equation (1)”, except at the beginning of a sentence: “Equation (1) is . . .”</w:t>
+        <w:t>Recording Procedure</w:t>
       </w:r>
     </w:p>
     <w:p>
@@ -504,128 +379,16 @@
         <w:ind w:left="288" w:hanging="288"/>
       </w:pPr>
       <w:r>
-        <w:t>D.</w:t>
+        <w:t>B</w:t>
+      </w:r>
+      <w:r>
+        <w:t xml:space="preserve">. </w:t>
       </w:r>
       <w:r>
         <w:tab/>
-        <w:t>Some Common Mistakes</w:t>
-      </w:r>
-    </w:p>
-    <w:p>
-      <w:pPr>
-        <w:pStyle w:val="bulletlist"/>
-      </w:pPr>
-      <w:r>
-        <w:t>The word “data” is plural, not singular.</w:t>
-      </w:r>
-    </w:p>
-    <w:p>
-      <w:pPr>
-        <w:pStyle w:val="bulletlist"/>
-      </w:pPr>
-      <w:r>
-        <w:t xml:space="preserve">The subscript for the permeability of vacuum </w:t>
-      </w:r>
-      <w:r>
-        <w:rPr>
-          <w:rFonts w:ascii="Symbol" w:hAnsi="Symbol" w:cs="Symbol"/>
-          <w:i/>
-          <w:iCs/>
-          <w:snapToGrid w:val="0"/>
-        </w:rPr>
-        <w:t></w:t>
-      </w:r>
-      <w:r>
-        <w:rPr>
-          <w:vertAlign w:val="subscript"/>
-        </w:rPr>
-        <w:t>0</w:t>
-      </w:r>
-      <w:r>
-        <w:t>, and other common scientific constants, is zero with subscript formatting, not a lowercase letter “o”.</w:t>
-      </w:r>
-    </w:p>
-    <w:p>
-      <w:pPr>
-        <w:pStyle w:val="bulletlist"/>
-      </w:pPr>
-      <w:r>
-        <w:t>In American English, commas, semi-/colons, periods, question and exclamation marks are located within quotation marks only when a complete thought or name is cited, such as a title or full quotation. When quotation marks are used, instead of a bold or italic typeface, to highlight a word or phrase, punctuation should appear outside of the quotation marks. A parenthetical phrase or statement at the end of a sentence is punctuated outside of the closing parenthesis (like this). (A parenthetical sentence is punctuated within the parentheses.)</w:t>
-      </w:r>
-    </w:p>
-    <w:p>
-      <w:pPr>
-        <w:pStyle w:val="bulletlist"/>
-      </w:pPr>
-      <w:r>
-        <w:t>A graph within a graph is an “inset”, not an “insert”. The word alternatively is preferred to the word “alternately” (unless you really mean something that alternates).</w:t>
-      </w:r>
-    </w:p>
-    <w:p>
-      <w:pPr>
-        <w:pStyle w:val="bulletlist"/>
-      </w:pPr>
-      <w:r>
-        <w:t>Do not use the word “essentially” to mean “approximately” or “effectively”.</w:t>
-      </w:r>
-    </w:p>
-    <w:p>
-      <w:pPr>
-        <w:pStyle w:val="bulletlist"/>
-      </w:pPr>
-      <w:r>
-        <w:t>In your paper title, if the words “that uses” can accurately replace the word “using”, capitalize the “u”; if not, keep using lower-cased.</w:t>
-      </w:r>
-    </w:p>
-    <w:p>
-      <w:pPr>
-        <w:pStyle w:val="bulletlist"/>
-      </w:pPr>
-      <w:r>
-        <w:t>Be aware of the different meanings of the homophones “affect” and “effect”, “complement” and “compliment”, “discreet” and “discrete”, “principal” and “principle”.</w:t>
-      </w:r>
-    </w:p>
-    <w:p>
-      <w:pPr>
-        <w:pStyle w:val="bulletlist"/>
-      </w:pPr>
-      <w:r>
-        <w:t>Do not confuse “imply” and “infer”.</w:t>
-      </w:r>
-    </w:p>
-    <w:p>
-      <w:pPr>
-        <w:pStyle w:val="bulletlist"/>
-      </w:pPr>
-      <w:r>
-        <w:t>The prefix “non” is not a word; it should be joined to the word it modifies, usually without a hyphen.</w:t>
-      </w:r>
-    </w:p>
-    <w:p>
-      <w:pPr>
-        <w:pStyle w:val="bulletlist"/>
-      </w:pPr>
-      <w:r>
-        <w:t>There is no period after the “et” in the Latin abbreviation “et al.”.</w:t>
-      </w:r>
-    </w:p>
-    <w:p>
-      <w:pPr>
-        <w:pStyle w:val="bulletlist"/>
-      </w:pPr>
-      <w:r>
-        <w:t>The abbreviation “i.e.” means “that is”, and the abbreviation “e.g.” means “for example”.</w:t>
-      </w:r>
-    </w:p>
-    <w:p>
-      <w:pPr>
-        <w:pStyle w:val="Text"/>
-      </w:pPr>
-      <w:r>
-        <w:t>An excellent style manual for science writers is [7</w:t>
-      </w:r>
-      <w:r>
-        <w:t>].</w:t>
+      </w:r>
+      <w:r>
+        <w:t>Status</w:t>
       </w:r>
     </w:p>
     <w:p>
@@ -634,7 +397,7 @@
         <w:spacing w:before="120" w:after="120"/>
       </w:pPr>
       <w:r>
-        <w:t>Using the Template</w:t>
+        <w:t>Results</w:t>
       </w:r>
     </w:p>
     <w:p>
@@ -642,7 +405,7 @@
         <w:pStyle w:val="BodyText"/>
       </w:pPr>
       <w:r>
-        <w:t>After the text edit has been completed, the paper is ready for the template. Duplicate the template file by using the Save As command, and use the naming convention prescribed by your conference for the name of your paper. In this newly created file, highlight all of the contents and import your prepared text file. You are now ready to style your paper; use the scroll down window on the left of the MS Word Formatting toolbar.</w:t>
+        <w:t xml:space="preserve">Before you begin to format your paper, first write and save the content as a separate text file. Keep your text and graphic files separate until after the text has been formatted and styled. </w:t>
       </w:r>
     </w:p>
     <w:p>
@@ -661,16 +424,13 @@
         <w:ind w:left="288" w:hanging="288"/>
       </w:pPr>
       <w:r>
-        <w:t>A.</w:t>
+        <w:t xml:space="preserve">A. </w:t>
       </w:r>
       <w:r>
         <w:tab/>
       </w:r>
       <w:r>
-        <w:t>Authors</w:t>
-      </w:r>
-      <w:r>
-        <w:t xml:space="preserve"> and Affiliations</w:t>
+        <w:t>Evaluation Metric</w:t>
       </w:r>
     </w:p>
     <w:p>
@@ -678,385 +438,7 @@
         <w:pStyle w:val="BodyText"/>
       </w:pPr>
       <w:r>
-        <w:t xml:space="preserve">The template is designed so that author affiliations are not repeated each time for multiple authors of the same affiliation. </w:t>
-      </w:r>
-      <w:r>
-        <w:t>Please keep your affiliations as succinct as possible (for example, do not differentiate among departments of the same organization). This template was designed for two affiliations.</w:t>
-      </w:r>
-    </w:p>
-    <w:p>
-      <w:pPr>
-        <w:pStyle w:val="Heading3"/>
-        <w:keepNext w:val="0"/>
-        <w:numPr>
-          <w:ilvl w:val="2"/>
-          <w:numId w:val="0"/>
-        </w:numPr>
-        <w:tabs>
-          <w:tab w:val="num" w:pos="540"/>
-        </w:tabs>
-        <w:autoSpaceDE/>
-        <w:autoSpaceDN/>
-        <w:spacing w:line="240" w:lineRule="exact"/>
-        <w:ind w:firstLine="180"/>
-        <w:jc w:val="both"/>
-      </w:pPr>
-      <w:r>
-        <w:t xml:space="preserve">For author/s of only one affiliation (Heading 3): </w:t>
-      </w:r>
-      <w:r>
-        <w:rPr>
-          <w:i w:val="0"/>
-          <w:iCs w:val="0"/>
-        </w:rPr>
-        <w:t>To change the default, adjust the template as follows.</w:t>
-      </w:r>
-    </w:p>
-    <w:p>
-      <w:pPr>
-        <w:pStyle w:val="Heading4"/>
-        <w:keepNext w:val="0"/>
-        <w:numPr>
-          <w:ilvl w:val="3"/>
-          <w:numId w:val="0"/>
-        </w:numPr>
-        <w:tabs>
-          <w:tab w:val="num" w:pos="630"/>
-          <w:tab w:val="num" w:pos="720"/>
-        </w:tabs>
-        <w:autoSpaceDE/>
-        <w:autoSpaceDN/>
-        <w:spacing w:before="40" w:after="40"/>
-        <w:ind w:firstLine="360"/>
-        <w:jc w:val="both"/>
-        <w:rPr>
-          <w:i w:val="0"/>
-          <w:iCs w:val="0"/>
-          <w:sz w:val="20"/>
-          <w:szCs w:val="20"/>
-        </w:rPr>
-      </w:pPr>
-      <w:r>
-        <w:rPr>
-          <w:sz w:val="20"/>
-          <w:szCs w:val="20"/>
-        </w:rPr>
-        <w:t xml:space="preserve">Selection (Heading 4): </w:t>
-      </w:r>
-      <w:r>
-        <w:rPr>
-          <w:i w:val="0"/>
-          <w:iCs w:val="0"/>
-          <w:sz w:val="20"/>
-          <w:szCs w:val="20"/>
-        </w:rPr>
-        <w:t>Highlight all author and affiliation lines.</w:t>
-      </w:r>
-    </w:p>
-    <w:p>
-      <w:pPr>
-        <w:pStyle w:val="Heading4"/>
-        <w:keepNext w:val="0"/>
-        <w:numPr>
-          <w:ilvl w:val="3"/>
-          <w:numId w:val="0"/>
-        </w:numPr>
-        <w:tabs>
-          <w:tab w:val="num" w:pos="630"/>
-          <w:tab w:val="num" w:pos="720"/>
-        </w:tabs>
-        <w:autoSpaceDE/>
-        <w:autoSpaceDN/>
-        <w:spacing w:before="40" w:after="40"/>
-        <w:ind w:firstLine="360"/>
-        <w:jc w:val="both"/>
-        <w:rPr>
-          <w:sz w:val="20"/>
-          <w:szCs w:val="20"/>
-        </w:rPr>
-      </w:pPr>
-      <w:r>
-        <w:rPr>
-          <w:sz w:val="20"/>
-          <w:szCs w:val="20"/>
-        </w:rPr>
-        <w:t xml:space="preserve">Change number of columns: </w:t>
-      </w:r>
-      <w:r>
-        <w:rPr>
-          <w:i w:val="0"/>
-          <w:iCs w:val="0"/>
-          <w:sz w:val="20"/>
-          <w:szCs w:val="20"/>
-        </w:rPr>
-        <w:t>Select the Columns icon from the MS Word Standard toolbar and then select “1 Column” from the selection palette.</w:t>
-      </w:r>
-    </w:p>
-    <w:p>
-      <w:pPr>
-        <w:pStyle w:val="Heading4"/>
-        <w:keepNext w:val="0"/>
-        <w:numPr>
-          <w:ilvl w:val="3"/>
-          <w:numId w:val="0"/>
-        </w:numPr>
-        <w:tabs>
-          <w:tab w:val="num" w:pos="630"/>
-          <w:tab w:val="num" w:pos="720"/>
-        </w:tabs>
-        <w:autoSpaceDE/>
-        <w:autoSpaceDN/>
-        <w:spacing w:before="40" w:after="40"/>
-        <w:ind w:firstLine="360"/>
-        <w:jc w:val="both"/>
-        <w:rPr>
-          <w:sz w:val="20"/>
-          <w:szCs w:val="20"/>
-        </w:rPr>
-      </w:pPr>
-      <w:r>
-        <w:rPr>
-          <w:sz w:val="20"/>
-          <w:szCs w:val="20"/>
-        </w:rPr>
-        <w:t xml:space="preserve">Deletion: </w:t>
-      </w:r>
-      <w:r>
-        <w:rPr>
-          <w:i w:val="0"/>
-          <w:iCs w:val="0"/>
-          <w:sz w:val="20"/>
-          <w:szCs w:val="20"/>
-        </w:rPr>
-        <w:t>Delete the author and affiliation lines for the second affiliation.</w:t>
-      </w:r>
-    </w:p>
-    <w:p>
-      <w:pPr>
-        <w:pStyle w:val="Heading4"/>
-        <w:keepNext w:val="0"/>
-        <w:numPr>
-          <w:ilvl w:val="3"/>
-          <w:numId w:val="0"/>
-        </w:numPr>
-        <w:tabs>
-          <w:tab w:val="num" w:pos="630"/>
-          <w:tab w:val="num" w:pos="720"/>
-        </w:tabs>
-        <w:autoSpaceDE/>
-        <w:autoSpaceDN/>
-        <w:spacing w:before="40" w:after="40"/>
-        <w:ind w:firstLine="360"/>
-        <w:jc w:val="both"/>
-        <w:rPr>
-          <w:sz w:val="20"/>
-          <w:szCs w:val="20"/>
-        </w:rPr>
-      </w:pPr>
-      <w:r>
-        <w:rPr>
-          <w:sz w:val="20"/>
-          <w:szCs w:val="20"/>
-        </w:rPr>
-        <w:t xml:space="preserve">For author/s of more than two affiliations: </w:t>
-      </w:r>
-      <w:r>
-        <w:rPr>
-          <w:i w:val="0"/>
-          <w:iCs w:val="0"/>
-          <w:sz w:val="20"/>
-          <w:szCs w:val="20"/>
-        </w:rPr>
-        <w:t>To change the default, adjust the template as follows.</w:t>
-      </w:r>
-    </w:p>
-    <w:p>
-      <w:pPr>
-        <w:pStyle w:val="Heading4"/>
-        <w:keepNext w:val="0"/>
-        <w:numPr>
-          <w:ilvl w:val="3"/>
-          <w:numId w:val="0"/>
-        </w:numPr>
-        <w:tabs>
-          <w:tab w:val="num" w:pos="630"/>
-          <w:tab w:val="num" w:pos="720"/>
-        </w:tabs>
-        <w:autoSpaceDE/>
-        <w:autoSpaceDN/>
-        <w:spacing w:before="40" w:after="40"/>
-        <w:ind w:firstLine="360"/>
-        <w:jc w:val="both"/>
-        <w:rPr>
-          <w:sz w:val="20"/>
-          <w:szCs w:val="20"/>
-        </w:rPr>
-      </w:pPr>
-      <w:r>
-        <w:rPr>
-          <w:sz w:val="20"/>
-          <w:szCs w:val="20"/>
-        </w:rPr>
-        <w:t xml:space="preserve">Selection: </w:t>
-      </w:r>
-      <w:r>
-        <w:rPr>
-          <w:i w:val="0"/>
-          <w:iCs w:val="0"/>
-          <w:sz w:val="20"/>
-          <w:szCs w:val="20"/>
-        </w:rPr>
-        <w:t>Highlight all author and affiliation lines.</w:t>
-      </w:r>
-    </w:p>
-    <w:p>
-      <w:pPr>
-        <w:pStyle w:val="Heading4"/>
-        <w:keepNext w:val="0"/>
-        <w:numPr>
-          <w:ilvl w:val="3"/>
-          <w:numId w:val="0"/>
-        </w:numPr>
-        <w:tabs>
-          <w:tab w:val="num" w:pos="630"/>
-          <w:tab w:val="num" w:pos="720"/>
-        </w:tabs>
-        <w:autoSpaceDE/>
-        <w:autoSpaceDN/>
-        <w:spacing w:before="40" w:after="40"/>
-        <w:ind w:firstLine="360"/>
-        <w:jc w:val="both"/>
-        <w:rPr>
-          <w:sz w:val="20"/>
-          <w:szCs w:val="20"/>
-        </w:rPr>
-      </w:pPr>
-      <w:r>
-        <w:rPr>
-          <w:sz w:val="20"/>
-          <w:szCs w:val="20"/>
-        </w:rPr>
-        <w:t xml:space="preserve">Change number of columns: </w:t>
-      </w:r>
-      <w:r>
-        <w:rPr>
-          <w:i w:val="0"/>
-          <w:iCs w:val="0"/>
-          <w:sz w:val="20"/>
-          <w:szCs w:val="20"/>
-        </w:rPr>
-        <w:t>Select the “Columns” icon from the MS Word Standard toolbar and then select “1 Column” from the selection palette.</w:t>
-      </w:r>
-    </w:p>
-    <w:p>
-      <w:pPr>
-        <w:pStyle w:val="Heading4"/>
-        <w:keepNext w:val="0"/>
-        <w:numPr>
-          <w:ilvl w:val="3"/>
-          <w:numId w:val="0"/>
-        </w:numPr>
-        <w:tabs>
-          <w:tab w:val="num" w:pos="630"/>
-          <w:tab w:val="num" w:pos="720"/>
-        </w:tabs>
-        <w:autoSpaceDE/>
-        <w:autoSpaceDN/>
-        <w:spacing w:before="40" w:after="40"/>
-        <w:ind w:firstLine="360"/>
-        <w:jc w:val="both"/>
-        <w:rPr>
-          <w:sz w:val="20"/>
-          <w:szCs w:val="20"/>
-        </w:rPr>
-      </w:pPr>
-      <w:r>
-        <w:rPr>
-          <w:sz w:val="20"/>
-          <w:szCs w:val="20"/>
-        </w:rPr>
-        <w:t>Highlight author and affiliation lines of affiliation 1 and copy this selection.</w:t>
-      </w:r>
-    </w:p>
-    <w:p>
-      <w:pPr>
-        <w:pStyle w:val="Heading4"/>
-        <w:keepNext w:val="0"/>
-        <w:numPr>
-          <w:ilvl w:val="3"/>
-          <w:numId w:val="0"/>
-        </w:numPr>
-        <w:tabs>
-          <w:tab w:val="num" w:pos="630"/>
-          <w:tab w:val="num" w:pos="720"/>
-        </w:tabs>
-        <w:autoSpaceDE/>
-        <w:autoSpaceDN/>
-        <w:spacing w:before="40" w:after="40"/>
-        <w:ind w:firstLine="360"/>
-        <w:jc w:val="both"/>
-        <w:rPr>
-          <w:sz w:val="20"/>
-          <w:szCs w:val="20"/>
-        </w:rPr>
-      </w:pPr>
-      <w:r>
-        <w:rPr>
-          <w:sz w:val="20"/>
-          <w:szCs w:val="20"/>
-        </w:rPr>
-        <w:t xml:space="preserve">Formatting: </w:t>
-      </w:r>
-      <w:r>
-        <w:rPr>
-          <w:i w:val="0"/>
-          <w:iCs w:val="0"/>
-          <w:sz w:val="20"/>
-          <w:szCs w:val="20"/>
-        </w:rPr>
-        <w:t>Insert one hard return immediately after the last character of the last affiliation line. Then paste down the copy of affiliation 1. Repeat as necessary for each additional affiliation.</w:t>
-      </w:r>
-    </w:p>
-    <w:p>
-      <w:pPr>
-        <w:pStyle w:val="Heading4"/>
-        <w:keepNext w:val="0"/>
-        <w:numPr>
-          <w:ilvl w:val="3"/>
-          <w:numId w:val="0"/>
-        </w:numPr>
-        <w:tabs>
-          <w:tab w:val="num" w:pos="630"/>
-          <w:tab w:val="num" w:pos="720"/>
-        </w:tabs>
-        <w:autoSpaceDE/>
-        <w:autoSpaceDN/>
-        <w:spacing w:before="40" w:after="40"/>
-        <w:ind w:firstLine="360"/>
-        <w:jc w:val="both"/>
-      </w:pPr>
-      <w:r>
-        <w:rPr>
-          <w:sz w:val="20"/>
-          <w:szCs w:val="20"/>
-        </w:rPr>
-        <w:t xml:space="preserve">Reassign number of columns: </w:t>
-      </w:r>
-      <w:r>
-        <w:rPr>
-          <w:i w:val="0"/>
-          <w:iCs w:val="0"/>
-          <w:sz w:val="20"/>
-          <w:szCs w:val="20"/>
-        </w:rPr>
-        <w:t>Place your cursor to the right of the last character of the last affiliation line of an even numbered affiliation (e.g., if there are five affiliations, place your cursor at end of</w:t>
-      </w:r>
-      <w:r>
-        <w:rPr>
-          <w:i w:val="0"/>
-          <w:iCs w:val="0"/>
-        </w:rPr>
-        <w:t xml:space="preserve"> fourth affiliation). Drag the cursor up to highlight all of the above author and affiliation lines. Go to Column icon and select “2 Columns”. If you have an odd number of affiliations, the final affiliation will be centered on the page; all previous will be in two columns.</w:t>
+        <w:t xml:space="preserve">Define abbreviations and acronyms the first time they are used in the text, even after they have been defined in the abstract. </w:t>
       </w:r>
     </w:p>
     <w:p>
@@ -1081,10 +463,40 @@
         <w:tab/>
       </w:r>
       <w:r>
-        <w:t>Identify</w:t>
-      </w:r>
-      <w:r>
-        <w:t xml:space="preserve"> the Headings</w:t>
+        <w:t>Results</w:t>
+      </w:r>
+    </w:p>
+    <w:p>
+      <w:pPr>
+        <w:pStyle w:val="bulletlist"/>
+      </w:pPr>
+      <w:r>
+        <w:t>Use either SI (MKS) or CGS as primary units. (SI units are encouraged.) English units may be used as secondary units (in parentheses). An exception would be the use of English units as identifiers in trade, such as “3.5-inch disk drive”.</w:t>
+      </w:r>
+    </w:p>
+    <w:p>
+      <w:pPr>
+        <w:pStyle w:val="bulletlist"/>
+      </w:pPr>
+      <w:r>
+        <w:t xml:space="preserve">Avoid combining SI and CGS units, such as current in amperes and magnetic field in </w:t>
+      </w:r>
+      <w:proofErr w:type="spellStart"/>
+      <w:r>
+        <w:t>oersteds</w:t>
+      </w:r>
+      <w:proofErr w:type="spellEnd"/>
+      <w:r>
+        <w:t>. This often leads to confusion because equations do not balance dimensionally. If you must use mixed units, clearly state the units for each quantity that you use in an equation.</w:t>
+      </w:r>
+    </w:p>
+    <w:p>
+      <w:pPr>
+        <w:pStyle w:val="Heading1"/>
+        <w:spacing w:before="120" w:after="120"/>
+      </w:pPr>
+      <w:r>
+        <w:t>Discussion</w:t>
       </w:r>
     </w:p>
     <w:p>
@@ -1092,23 +504,7 @@
         <w:pStyle w:val="BodyText"/>
       </w:pPr>
       <w:r>
-        <w:t>Headings, or heads, are organizational devices that guide the reader through your paper. There are two types: component heads and text heads.</w:t>
-      </w:r>
-    </w:p>
-    <w:p>
-      <w:pPr>
-        <w:pStyle w:val="BodyText"/>
-      </w:pPr>
-      <w:r>
-        <w:t>Component heads identify the different components of your paper and are not topically subordinate to each other. Examples include Acknowledgments and References and, for these, the correct style to use is “Heading 5”. Use “figure caption” for your Figure captions, and “table head” for your table title. Run-in heads, such as “Abstract”, will require you to apply a style (in this case, italic) in addition to the style provided by the drop down menu to differentiate the head from the text.</w:t>
-      </w:r>
-    </w:p>
-    <w:p>
-      <w:pPr>
-        <w:pStyle w:val="BodyText"/>
-      </w:pPr>
-      <w:r>
-        <w:t>Text heads organize the topics on a relational, hierarchical basis. For example, the paper title is the primary text head because all subsequent material relates and elaborates on this one topic. If there are two or more sub-topics, the next level head (uppercase Roman numerals) should be used and, conversely, if there are not at least two sub-topics, then no subheads should be introduced. Styles named “Heading 1”, “Heading 2”, “Heading 3”, and “Heading 4” are prescribed.</w:t>
+        <w:t>After the text edit has been completed, the paper is ready for the template. Duplicate the template file by using the Save As command, and use the naming convention prescribed by your conference for the name of your paper.</w:t>
       </w:r>
     </w:p>
     <w:p>
@@ -1127,431 +523,87 @@
         <w:ind w:left="288" w:hanging="288"/>
       </w:pPr>
       <w:r>
-        <w:t>C.</w:t>
+        <w:t>A.</w:t>
       </w:r>
       <w:r>
         <w:tab/>
-        <w:t>Figures and Tables</w:t>
-      </w:r>
-    </w:p>
-    <w:p>
-      <w:pPr>
-        <w:pStyle w:val="Heading3"/>
-        <w:keepNext w:val="0"/>
+      </w:r>
+      <w:r>
+        <w:t>Plots (if we need them for further analysis</w:t>
+      </w:r>
+    </w:p>
+    <w:p>
+      <w:pPr>
+        <w:pStyle w:val="BodyText"/>
+      </w:pPr>
+      <w:r>
+        <w:t xml:space="preserve">The template is designed so that author affiliations are not repeated each time for multiple authors of the same affiliation. </w:t>
+      </w:r>
+    </w:p>
+    <w:p>
+      <w:pPr>
+        <w:pStyle w:val="Heading2"/>
+        <w:keepLines/>
         <w:numPr>
-          <w:ilvl w:val="2"/>
+          <w:ilvl w:val="1"/>
           <w:numId w:val="0"/>
         </w:numPr>
         <w:tabs>
-          <w:tab w:val="num" w:pos="540"/>
+          <w:tab w:val="num" w:pos="360"/>
         </w:tabs>
         <w:autoSpaceDE/>
         <w:autoSpaceDN/>
-        <w:spacing w:line="240" w:lineRule="exact"/>
-        <w:ind w:firstLine="180"/>
-        <w:jc w:val="both"/>
-      </w:pPr>
-      <w:r>
-        <w:t xml:space="preserve">Positioning Figures and Tables: </w:t>
-      </w:r>
-      <w:r>
-        <w:rPr>
-          <w:i w:val="0"/>
-          <w:iCs w:val="0"/>
-        </w:rPr>
-        <w:t xml:space="preserve">Place figures and tables at the top and bottom of columns. Avoid placing them in the middle of columns. Large figures and tables may span across </w:t>
-      </w:r>
-      <w:r>
-        <w:rPr>
-          <w:i w:val="0"/>
-          <w:iCs w:val="0"/>
-        </w:rPr>
-        <w:lastRenderedPageBreak/>
-        <w:t>both columns. Figure captions should be below the figures; table heads should appear above the tables. Insert figures and tables after they are cited in the text. Use the abbreviation “Fig. 1”, even at the beginning of a sentence.</w:t>
-      </w:r>
-    </w:p>
-    <w:p>
-      <w:pPr>
-        <w:pStyle w:val="tablehead"/>
-      </w:pPr>
-      <w:r>
-        <w:t>Table Type Styles</w:t>
-      </w:r>
-    </w:p>
-    <w:tbl>
-      <w:tblPr>
-        <w:tblW w:w="0" w:type="auto"/>
-        <w:jc w:val="center"/>
-        <w:tblBorders>
-          <w:top w:val="single" w:sz="2" w:space="0" w:color="auto"/>
-          <w:left w:val="single" w:sz="2" w:space="0" w:color="auto"/>
-          <w:bottom w:val="single" w:sz="2" w:space="0" w:color="auto"/>
-          <w:right w:val="single" w:sz="2" w:space="0" w:color="auto"/>
-          <w:insideH w:val="single" w:sz="2" w:space="0" w:color="auto"/>
-          <w:insideV w:val="single" w:sz="2" w:space="0" w:color="auto"/>
-        </w:tblBorders>
-        <w:tblLayout w:type="fixed"/>
-        <w:tblLook w:val="0000" w:firstRow="0" w:lastRow="0" w:firstColumn="0" w:lastColumn="0" w:noHBand="0" w:noVBand="0"/>
-      </w:tblPr>
-      <w:tblGrid>
-        <w:gridCol w:w="720"/>
-        <w:gridCol w:w="2340"/>
-        <w:gridCol w:w="900"/>
-        <w:gridCol w:w="900"/>
-      </w:tblGrid>
-      <w:tr>
-        <w:trPr>
-          <w:cantSplit/>
-          <w:trHeight w:val="240"/>
-          <w:tblHeader/>
-          <w:jc w:val="center"/>
-        </w:trPr>
-        <w:tc>
-          <w:tcPr>
-            <w:tcW w:w="720" w:type="dxa"/>
-            <w:vMerge w:val="restart"/>
-            <w:vAlign w:val="center"/>
-          </w:tcPr>
-          <w:p>
-            <w:pPr>
-              <w:pStyle w:val="tablecolhead"/>
-            </w:pPr>
-            <w:r>
-              <w:t>Table Head</w:t>
-            </w:r>
-          </w:p>
-        </w:tc>
-        <w:tc>
-          <w:tcPr>
-            <w:tcW w:w="4140" w:type="dxa"/>
-            <w:gridSpan w:val="3"/>
-            <w:vAlign w:val="center"/>
-          </w:tcPr>
-          <w:p>
-            <w:pPr>
-              <w:pStyle w:val="tablecolhead"/>
-            </w:pPr>
-            <w:r>
-              <w:t>Table Column Head</w:t>
-            </w:r>
-          </w:p>
-        </w:tc>
-      </w:tr>
-      <w:tr>
-        <w:trPr>
-          <w:cantSplit/>
-          <w:trHeight w:val="240"/>
-          <w:tblHeader/>
-          <w:jc w:val="center"/>
-        </w:trPr>
-        <w:tc>
-          <w:tcPr>
-            <w:tcW w:w="720" w:type="dxa"/>
-            <w:vMerge/>
-          </w:tcPr>
-          <w:p>
-            <w:pPr>
-              <w:rPr>
-                <w:sz w:val="16"/>
-                <w:szCs w:val="16"/>
-              </w:rPr>
-            </w:pPr>
-          </w:p>
-        </w:tc>
-        <w:tc>
-          <w:tcPr>
-            <w:tcW w:w="2340" w:type="dxa"/>
-            <w:vAlign w:val="center"/>
-          </w:tcPr>
-          <w:p>
-            <w:pPr>
-              <w:pStyle w:val="tablecolsubhead"/>
-            </w:pPr>
-            <w:r>
-              <w:t>Table column subhead</w:t>
-            </w:r>
-          </w:p>
-        </w:tc>
-        <w:tc>
-          <w:tcPr>
-            <w:tcW w:w="900" w:type="dxa"/>
-            <w:vAlign w:val="center"/>
-          </w:tcPr>
-          <w:p>
-            <w:pPr>
-              <w:pStyle w:val="tablecolsubhead"/>
-            </w:pPr>
-            <w:r>
-              <w:t>Subhead</w:t>
-            </w:r>
-          </w:p>
-        </w:tc>
-        <w:tc>
-          <w:tcPr>
-            <w:tcW w:w="900" w:type="dxa"/>
-            <w:vAlign w:val="center"/>
-          </w:tcPr>
-          <w:p>
-            <w:pPr>
-              <w:pStyle w:val="tablecolsubhead"/>
-            </w:pPr>
-            <w:r>
-              <w:t>Subhead</w:t>
-            </w:r>
-          </w:p>
-        </w:tc>
-      </w:tr>
-      <w:tr>
-        <w:trPr>
-          <w:trHeight w:val="320"/>
-          <w:jc w:val="center"/>
-        </w:trPr>
-        <w:tc>
-          <w:tcPr>
-            <w:tcW w:w="720" w:type="dxa"/>
-            <w:vAlign w:val="center"/>
-          </w:tcPr>
-          <w:p>
-            <w:pPr>
-              <w:pStyle w:val="tablecopy"/>
-              <w:rPr>
-                <w:sz w:val="8"/>
-                <w:szCs w:val="8"/>
-              </w:rPr>
-            </w:pPr>
-            <w:r>
-              <w:t>copy</w:t>
-            </w:r>
-          </w:p>
-        </w:tc>
-        <w:tc>
-          <w:tcPr>
-            <w:tcW w:w="2340" w:type="dxa"/>
-            <w:vAlign w:val="center"/>
-          </w:tcPr>
-          <w:p>
-            <w:pPr>
-              <w:pStyle w:val="tablecopy"/>
-            </w:pPr>
-            <w:r>
-              <w:t>More table copy</w:t>
-            </w:r>
-            <w:r>
-              <w:rPr>
-                <w:vertAlign w:val="superscript"/>
-              </w:rPr>
-              <w:t>a</w:t>
-            </w:r>
-          </w:p>
-        </w:tc>
-        <w:tc>
-          <w:tcPr>
-            <w:tcW w:w="900" w:type="dxa"/>
-            <w:vAlign w:val="center"/>
-          </w:tcPr>
-          <w:p>
-            <w:pPr>
-              <w:rPr>
-                <w:sz w:val="16"/>
-                <w:szCs w:val="16"/>
-              </w:rPr>
-            </w:pPr>
-          </w:p>
-        </w:tc>
-        <w:tc>
-          <w:tcPr>
-            <w:tcW w:w="900" w:type="dxa"/>
-            <w:vAlign w:val="center"/>
-          </w:tcPr>
-          <w:p>
-            <w:pPr>
-              <w:rPr>
-                <w:sz w:val="16"/>
-                <w:szCs w:val="16"/>
-              </w:rPr>
-            </w:pPr>
-          </w:p>
-        </w:tc>
-      </w:tr>
-    </w:tbl>
-    <w:p>
-      <w:pPr>
-        <w:pStyle w:val="tablefootnote"/>
-      </w:pPr>
-      <w:r>
-        <w:t xml:space="preserve">a. Sample of a </w:t>
-      </w:r>
-      <w:r>
-        <w:t>Table</w:t>
-      </w:r>
-      <w:r>
-        <w:t xml:space="preserve"> footnote. </w:t>
-      </w:r>
-      <w:r>
-        <w:t>(Table footnote)</w:t>
-      </w:r>
-    </w:p>
-    <w:p/>
-    <w:p>
-      <w:pPr>
-        <w:pStyle w:val="figurecaption"/>
-      </w:pPr>
-      <w:r>
-        <mc:AlternateContent>
-          <mc:Choice Requires="wps">
-            <w:drawing>
-              <wp:anchor distT="0" distB="0" distL="114300" distR="114300" simplePos="0" relativeHeight="251657728" behindDoc="1" locked="0" layoutInCell="1" allowOverlap="1">
-                <wp:simplePos x="0" y="0"/>
-                <wp:positionH relativeFrom="column">
-                  <wp:posOffset>132715</wp:posOffset>
-                </wp:positionH>
-                <wp:positionV relativeFrom="paragraph">
-                  <wp:posOffset>287020</wp:posOffset>
-                </wp:positionV>
-                <wp:extent cx="3056255" cy="1143000"/>
-                <wp:effectExtent l="0" t="0" r="4445" b="0"/>
-                <wp:wrapTight wrapText="bothSides">
-                  <wp:wrapPolygon edited="0">
-                    <wp:start x="0" y="0"/>
-                    <wp:lineTo x="0" y="21600"/>
-                    <wp:lineTo x="21631" y="21600"/>
-                    <wp:lineTo x="21631" y="0"/>
-                    <wp:lineTo x="0" y="0"/>
-                  </wp:wrapPolygon>
-                </wp:wrapTight>
-                <wp:docPr id="1" name="Text Box 8"/>
-                <wp:cNvGraphicFramePr>
-                  <a:graphicFrameLocks xmlns:a="http://schemas.openxmlformats.org/drawingml/2006/main"/>
-                </wp:cNvGraphicFramePr>
-                <a:graphic xmlns:a="http://schemas.openxmlformats.org/drawingml/2006/main">
-                  <a:graphicData uri="http://schemas.microsoft.com/office/word/2010/wordprocessingShape">
-                    <wps:wsp>
-                      <wps:cNvSpPr txBox="1">
-                        <a:spLocks/>
-                      </wps:cNvSpPr>
-                      <wps:spPr bwMode="auto">
-                        <a:xfrm>
-                          <a:off x="0" y="0"/>
-                          <a:ext cx="3056255" cy="1143000"/>
-                        </a:xfrm>
-                        <a:prstGeom prst="rect">
-                          <a:avLst/>
-                        </a:prstGeom>
-                        <a:solidFill>
-                          <a:srgbClr val="FFFFFF"/>
-                        </a:solidFill>
-                        <a:ln w="9525">
-                          <a:solidFill>
-                            <a:srgbClr val="000000"/>
-                          </a:solidFill>
-                          <a:miter lim="800000"/>
-                          <a:headEnd/>
-                          <a:tailEnd/>
-                        </a:ln>
-                      </wps:spPr>
-                      <wps:txbx>
-                        <w:txbxContent>
-                          <w:p>
-                            <w:pPr>
-                              <w:pStyle w:val="BodyText"/>
-                            </w:pPr>
-                            <w:r>
-                              <w:t>We suggest that you use a text box to insert a graphic (which is ideally a 300 dpi TIFF or EPS file, with all fonts embedded) because, in an MSW document, this method is somewhat more stable than directly inserting a picture.</w:t>
-                            </w:r>
-                          </w:p>
-                          <w:p>
-                            <w:pPr>
-                              <w:pStyle w:val="BodyText"/>
-                            </w:pPr>
-                            <w:r>
-                              <w:t>To have non-visible rules on your frame, use the MSWord “Format” pull-down menu, select Text Box &gt; Colors and Lines to choose No Fill and No Line.</w:t>
-                            </w:r>
-                          </w:p>
-                        </w:txbxContent>
-                      </wps:txbx>
-                      <wps:bodyPr rot="0" vert="horz" wrap="square" lIns="91440" tIns="45720" rIns="91440" bIns="45720" anchor="t" anchorCtr="0" upright="1">
-                        <a:noAutofit/>
-                      </wps:bodyPr>
-                    </wps:wsp>
-                  </a:graphicData>
-                </a:graphic>
-                <wp14:sizeRelH relativeFrom="page">
-                  <wp14:pctWidth>0</wp14:pctWidth>
-                </wp14:sizeRelH>
-                <wp14:sizeRelV relativeFrom="page">
-                  <wp14:pctHeight>0</wp14:pctHeight>
-                </wp14:sizeRelV>
-              </wp:anchor>
-            </w:drawing>
-          </mc:Choice>
-          <mc:Fallback>
-            <w:pict>
-              <v:shapetype id="_x0000_t202" coordsize="21600,21600" o:spt="202" path="m,l,21600r21600,l21600,xe">
-                <v:stroke joinstyle="miter"/>
-                <v:path gradientshapeok="t" o:connecttype="rect"/>
-              </v:shapetype>
-              <v:shape id="Text Box 8" o:spid="_x0000_s1026" type="#_x0000_t202" style="position:absolute;left:0;text-align:left;margin-left:10.45pt;margin-top:22.6pt;width:240.65pt;height:90pt;z-index:-251658752;visibility:visible;mso-wrap-style:square;mso-width-percent:0;mso-height-percent:0;mso-wrap-distance-left:9pt;mso-wrap-distance-top:0;mso-wrap-distance-right:9pt;mso-wrap-distance-bottom:0;mso-position-horizontal:absolute;mso-position-horizontal-relative:text;mso-position-vertical:absolute;mso-position-vertical-relative:text;mso-width-percent:0;mso-height-percent:0;mso-width-relative:page;mso-height-relative:page;v-text-anchor:top" o:gfxdata="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">
-                <v:path arrowok="t"/>
-                <v:textbox>
-                  <w:txbxContent>
-                    <w:p>
-                      <w:pPr>
-                        <w:pStyle w:val="BodyText"/>
-                      </w:pPr>
-                      <w:r>
-                        <w:t>We suggest that you use a text box to insert a graphic (which is ideally a 300 dpi TIFF or EPS file, with all fonts embedded) because, in an MSW document, this method is somewhat more stable than directly inserting a picture.</w:t>
-                      </w:r>
-                    </w:p>
-                    <w:p>
-                      <w:pPr>
-                        <w:pStyle w:val="BodyText"/>
-                      </w:pPr>
-                      <w:r>
-                        <w:t>To have non-visible rules on your frame, use the MSWord “Format” pull-down menu, select Text Box &gt; Colors and Lines to choose No Fill and No Line.</w:t>
-                      </w:r>
-                    </w:p>
-                  </w:txbxContent>
-                </v:textbox>
-                <w10:wrap type="tight"/>
-              </v:shape>
-            </w:pict>
-          </mc:Fallback>
-        </mc:AlternateContent>
-      </w:r>
-      <w:r>
-        <w:t xml:space="preserve">Example of a figure </w:t>
-      </w:r>
-      <w:r>
-        <w:t>caption</w:t>
-      </w:r>
-      <w:r>
-        <w:t xml:space="preserve">. </w:t>
-      </w:r>
-      <w:r>
-        <w:rPr>
-          <w:i/>
-          <w:iCs/>
-        </w:rPr>
-        <w:t>(figure caption)</w:t>
+        <w:ind w:left="288" w:hanging="288"/>
+      </w:pPr>
+      <w:r>
+        <w:t>B.</w:t>
+      </w:r>
+      <w:r>
+        <w:tab/>
+      </w:r>
+      <w:r>
+        <w:t>Limitations</w:t>
+      </w:r>
+    </w:p>
+    <w:p>
+      <w:pPr>
+        <w:pStyle w:val="BodyText"/>
+      </w:pPr>
+      <w:r>
+        <w:t xml:space="preserve">Headings, or heads, are organizational devices that guide the reader through your paper. </w:t>
+      </w:r>
+    </w:p>
+    <w:p>
+      <w:pPr>
+        <w:pStyle w:val="Heading2"/>
+        <w:keepLines/>
+        <w:numPr>
+          <w:ilvl w:val="1"/>
+          <w:numId w:val="0"/>
+        </w:numPr>
+        <w:tabs>
+          <w:tab w:val="num" w:pos="360"/>
+        </w:tabs>
+        <w:autoSpaceDE/>
+        <w:autoSpaceDN/>
+        <w:ind w:left="288" w:hanging="288"/>
+      </w:pPr>
+      <w:r>
+        <w:t>C.</w:t>
+      </w:r>
+      <w:r>
+        <w:tab/>
+      </w:r>
+      <w:r>
+        <w:t>Future work</w:t>
       </w:r>
     </w:p>
     <w:p>
       <w:pPr>
         <w:pStyle w:val="Text"/>
       </w:pPr>
-    </w:p>
-    <w:p>
-      <w:pPr>
-        <w:pStyle w:val="Text"/>
-      </w:pPr>
-      <w:r>
-        <w:t>Figure Labels: Use 8 point Times New Roman for Figure labels. Use words rather than symbols or abbreviations when writing Figure axis labels to avoid confusing the reader. As an example, write the quantity “Magnetization”, or “Magnetization, M”, not just “M”. If including units in the label, present them within parentheses. Do not label axes only with units. In the example, write “Magnetization (A/m)” or “Magnetization {A[m(1)]}”, not just “A/m”. Do not label axes with a ratio of quantities and units. For example, write “Temperature (K)”, not “Temperature/K</w:t>
-      </w:r>
-      <w:r>
-        <w:t>.</w:t>
-      </w:r>
-      <w:r>
-        <w:t>”</w:t>
+      <w:r>
+        <w:t>Figure Labels: Use 8 point Times New Roman for Figure labels.</w:t>
       </w:r>
     </w:p>
     <w:p>
@@ -1611,27 +663,31 @@
         <w:ind w:firstLine="288"/>
       </w:pPr>
       <w:r>
-        <w:t>The preferred spelling of the word “acknowledgment” in America is without an “e” after the “g”. Avoid the stilted expression, “One of us (R. B. G.) thanks . . .”  Instead, try “R. B. G. thanks”. Put spons</w:t>
-      </w:r>
-      <w:r>
-        <w:t>or acknowledgments in the unnum</w:t>
-      </w:r>
-      <w:r>
-        <w:t>bered footnote on the first page</w:t>
-      </w:r>
-      <w:r>
-        <w:t>.</w:t>
-      </w:r>
-    </w:p>
-    <w:p>
-      <w:pPr>
-        <w:pStyle w:val="ReferenceHead"/>
-      </w:pPr>
-    </w:p>
-    <w:p>
-      <w:pPr>
-        <w:pStyle w:val="ReferenceHead"/>
-      </w:pPr>
+        <w:t xml:space="preserve">The </w:t>
+      </w:r>
+      <w:r>
+        <w:t xml:space="preserve">team </w:t>
+      </w:r>
+      <w:r>
+        <w:t xml:space="preserve">thanks Professor TJ Tsai for </w:t>
+      </w:r>
+      <w:r>
+        <w:t xml:space="preserve">his guidance throughout the semester </w:t>
+      </w:r>
+      <w:r>
+        <w:t xml:space="preserve">and during the project. </w:t>
+      </w:r>
+      <w:r>
+        <w:t>The team also acknowledges the time and effort put in by the six beatboxers from the Claremont Colleges a cappella groups t</w:t>
+      </w:r>
+      <w:r>
+        <w:t xml:space="preserve">o record the test data. </w:t>
+      </w:r>
+      <w:bookmarkStart w:id="0" w:name="_GoBack"/>
+      <w:bookmarkEnd w:id="0"/>
+      <w:r>
+        <w:t xml:space="preserve"> </w:t>
+      </w:r>
     </w:p>
     <w:p>
       <w:pPr>
@@ -1734,736 +790,6 @@
         </w:rPr>
         <w:tab/>
         <w:t>Belmont, CA: Wadsworth, 1993, pp. 123–135.</w:t>
-      </w:r>
-    </w:p>
-    <w:p>
-      <w:pPr>
-        <w:numPr>
-          <w:ilvl w:val="0"/>
-          <w:numId w:val="19"/>
-        </w:numPr>
-        <w:rPr>
-          <w:sz w:val="16"/>
-          <w:szCs w:val="16"/>
-        </w:rPr>
-      </w:pPr>
-      <w:r>
-        <w:rPr>
-          <w:sz w:val="16"/>
-          <w:szCs w:val="16"/>
-        </w:rPr>
-        <w:tab/>
-        <w:t xml:space="preserve">H. Poor, </w:t>
-      </w:r>
-      <w:r>
-        <w:rPr>
-          <w:i/>
-          <w:iCs/>
-          <w:sz w:val="16"/>
-          <w:szCs w:val="16"/>
-        </w:rPr>
-        <w:t>An Introduction to Signal Detection and Estimation</w:t>
-      </w:r>
-      <w:r>
-        <w:rPr>
-          <w:sz w:val="16"/>
-          <w:szCs w:val="16"/>
-        </w:rPr>
-        <w:t xml:space="preserve">.   New York: Springer-Verlag, 1985, </w:t>
-      </w:r>
-      <w:proofErr w:type="spellStart"/>
-      <w:r>
-        <w:rPr>
-          <w:sz w:val="16"/>
-          <w:szCs w:val="16"/>
-        </w:rPr>
-        <w:t>ch.</w:t>
-      </w:r>
-      <w:proofErr w:type="spellEnd"/>
-      <w:r>
-        <w:rPr>
-          <w:sz w:val="16"/>
-          <w:szCs w:val="16"/>
-        </w:rPr>
-        <w:t xml:space="preserve"> 4.</w:t>
-      </w:r>
-    </w:p>
-    <w:p>
-      <w:pPr>
-        <w:pStyle w:val="References"/>
-        <w:numPr>
-          <w:ilvl w:val="0"/>
-          <w:numId w:val="19"/>
-        </w:numPr>
-      </w:pPr>
-      <w:r>
-        <w:t>B. Smith, “An approach to graphs of linear forms (Unpublished work style),” unpublished.</w:t>
-      </w:r>
-    </w:p>
-    <w:p>
-      <w:pPr>
-        <w:numPr>
-          <w:ilvl w:val="0"/>
-          <w:numId w:val="19"/>
-        </w:numPr>
-        <w:rPr>
-          <w:sz w:val="16"/>
-          <w:szCs w:val="16"/>
-        </w:rPr>
-      </w:pPr>
-      <w:r>
-        <w:rPr>
-          <w:sz w:val="16"/>
-          <w:szCs w:val="16"/>
-        </w:rPr>
-        <w:t xml:space="preserve">E. H. Miller, “A note on reflector arrays (Periodical style—Accepted for publication),” </w:t>
-      </w:r>
-      <w:r>
-        <w:rPr>
-          <w:i/>
-          <w:iCs/>
-          <w:sz w:val="16"/>
-          <w:szCs w:val="16"/>
-        </w:rPr>
-        <w:t xml:space="preserve">IEEE Trans. Antennas </w:t>
-      </w:r>
-      <w:proofErr w:type="spellStart"/>
-      <w:r>
-        <w:rPr>
-          <w:i/>
-          <w:iCs/>
-          <w:sz w:val="16"/>
-          <w:szCs w:val="16"/>
-        </w:rPr>
-        <w:t>Propagat</w:t>
-      </w:r>
-      <w:proofErr w:type="spellEnd"/>
-      <w:r>
-        <w:rPr>
-          <w:i/>
-          <w:iCs/>
-          <w:sz w:val="16"/>
-          <w:szCs w:val="16"/>
-        </w:rPr>
-        <w:t>.</w:t>
-      </w:r>
-      <w:r>
-        <w:rPr>
-          <w:sz w:val="16"/>
-          <w:szCs w:val="16"/>
-        </w:rPr>
-        <w:t>, to be published.</w:t>
-      </w:r>
-    </w:p>
-    <w:p>
-      <w:pPr>
-        <w:numPr>
-          <w:ilvl w:val="0"/>
-          <w:numId w:val="19"/>
-        </w:numPr>
-        <w:rPr>
-          <w:sz w:val="16"/>
-          <w:szCs w:val="16"/>
-        </w:rPr>
-      </w:pPr>
-      <w:r>
-        <w:rPr>
-          <w:sz w:val="16"/>
-          <w:szCs w:val="16"/>
-        </w:rPr>
-        <w:t xml:space="preserve">J. Wang, “Fundamentals of erbium-doped fiber amplifiers arrays (Periodical style—Submitted for publication),” </w:t>
-      </w:r>
-      <w:r>
-        <w:rPr>
-          <w:i/>
-          <w:iCs/>
-          <w:sz w:val="16"/>
-          <w:szCs w:val="16"/>
-        </w:rPr>
-        <w:t>IEEE J. Quantum Electron.</w:t>
-      </w:r>
-      <w:r>
-        <w:rPr>
-          <w:sz w:val="16"/>
-          <w:szCs w:val="16"/>
-        </w:rPr>
-        <w:t>, submitted for publication.</w:t>
-      </w:r>
-    </w:p>
-    <w:p>
-      <w:pPr>
-        <w:pStyle w:val="References"/>
-        <w:numPr>
-          <w:ilvl w:val="0"/>
-          <w:numId w:val="19"/>
-        </w:numPr>
-      </w:pPr>
-      <w:r>
-        <w:t>C. J. Kaufman, Rocky Mountain Research Lab., Boulder, CO, private communication, May 1995.</w:t>
-      </w:r>
-    </w:p>
-    <w:p>
-      <w:pPr>
-        <w:pStyle w:val="References"/>
-        <w:numPr>
-          <w:ilvl w:val="0"/>
-          <w:numId w:val="19"/>
-        </w:numPr>
-      </w:pPr>
-      <w:r>
-        <w:t xml:space="preserve">Y. Yorozu, M. Hirano, K. Oka, and Y. Tagawa, “Electron spectroscopy studies on magneto-optical media and plastic substrate interfaces(Translation Journals style),” </w:t>
-      </w:r>
-      <w:r>
-        <w:rPr>
-          <w:i/>
-          <w:iCs/>
-        </w:rPr>
-        <w:t xml:space="preserve">IEEE Transl. J. </w:t>
-      </w:r>
-      <w:proofErr w:type="spellStart"/>
-      <w:r>
-        <w:rPr>
-          <w:i/>
-          <w:iCs/>
-        </w:rPr>
-        <w:t>Magn.Jpn</w:t>
-      </w:r>
-      <w:proofErr w:type="spellEnd"/>
-      <w:r>
-        <w:rPr>
-          <w:i/>
-          <w:iCs/>
-        </w:rPr>
-        <w:t>.</w:t>
-      </w:r>
-      <w:r>
-        <w:t>, vol. 2, Aug. 1987, pp. 740–741 [</w:t>
-      </w:r>
-      <w:r>
-        <w:rPr>
-          <w:i/>
-          <w:iCs/>
-        </w:rPr>
-        <w:t>Dig. 9</w:t>
-      </w:r>
-      <w:r>
-        <w:rPr>
-          <w:i/>
-          <w:iCs/>
-          <w:vertAlign w:val="superscript"/>
-        </w:rPr>
-        <w:t>th</w:t>
-      </w:r>
-      <w:r>
-        <w:rPr>
-          <w:i/>
-          <w:iCs/>
-        </w:rPr>
-        <w:t xml:space="preserve"> </w:t>
-      </w:r>
-      <w:proofErr w:type="spellStart"/>
-      <w:r>
-        <w:rPr>
-          <w:i/>
-          <w:iCs/>
-        </w:rPr>
-        <w:t>Annu</w:t>
-      </w:r>
-      <w:proofErr w:type="spellEnd"/>
-      <w:r>
-        <w:rPr>
-          <w:i/>
-          <w:iCs/>
-        </w:rPr>
-        <w:t>. Conf. Magnetics</w:t>
-      </w:r>
-      <w:r>
-        <w:t xml:space="preserve"> Japan, 1982, p. 301].</w:t>
-      </w:r>
-    </w:p>
-    <w:p>
-      <w:pPr>
-        <w:pStyle w:val="References"/>
-        <w:numPr>
-          <w:ilvl w:val="0"/>
-          <w:numId w:val="19"/>
-        </w:numPr>
-      </w:pPr>
-      <w:r>
-        <w:t xml:space="preserve">M. Young, </w:t>
-      </w:r>
-      <w:r>
-        <w:rPr>
-          <w:i/>
-          <w:iCs/>
-        </w:rPr>
-        <w:t xml:space="preserve">The </w:t>
-      </w:r>
-      <w:proofErr w:type="spellStart"/>
-      <w:r>
-        <w:rPr>
-          <w:i/>
-          <w:iCs/>
-        </w:rPr>
-        <w:t>Techincal</w:t>
-      </w:r>
-      <w:proofErr w:type="spellEnd"/>
-      <w:r>
-        <w:rPr>
-          <w:i/>
-          <w:iCs/>
-        </w:rPr>
-        <w:t xml:space="preserve"> Writers Handbook.</w:t>
-      </w:r>
-      <w:r>
-        <w:t xml:space="preserve">  Mill Valley, CA: University Science, 1989.</w:t>
-      </w:r>
-    </w:p>
-    <w:p>
-      <w:pPr>
-        <w:numPr>
-          <w:ilvl w:val="0"/>
-          <w:numId w:val="19"/>
-        </w:numPr>
-        <w:rPr>
-          <w:sz w:val="16"/>
-          <w:szCs w:val="16"/>
-        </w:rPr>
-      </w:pPr>
-      <w:r>
-        <w:rPr>
-          <w:sz w:val="16"/>
-          <w:szCs w:val="16"/>
-        </w:rPr>
-        <w:t xml:space="preserve">J. U. Duncombe, “Infrared navigation—Part I: An assessment of feasibility (Periodical style),” </w:t>
-      </w:r>
-      <w:r>
-        <w:rPr>
-          <w:i/>
-          <w:iCs/>
-          <w:sz w:val="16"/>
-          <w:szCs w:val="16"/>
-        </w:rPr>
-        <w:t>IEEE Trans. Electron Devices</w:t>
-      </w:r>
-      <w:r>
-        <w:rPr>
-          <w:sz w:val="16"/>
-          <w:szCs w:val="16"/>
-        </w:rPr>
-        <w:t>, vol. ED-11, pp. 34–39, Jan. 1959.</w:t>
-      </w:r>
-    </w:p>
-    <w:p>
-      <w:pPr>
-        <w:numPr>
-          <w:ilvl w:val="0"/>
-          <w:numId w:val="19"/>
-        </w:numPr>
-        <w:rPr>
-          <w:sz w:val="16"/>
-          <w:szCs w:val="16"/>
-        </w:rPr>
-      </w:pPr>
-      <w:r>
-        <w:rPr>
-          <w:sz w:val="16"/>
-          <w:szCs w:val="16"/>
-        </w:rPr>
-        <w:tab/>
-        <w:t xml:space="preserve">S. Chen, B. </w:t>
-      </w:r>
-      <w:proofErr w:type="spellStart"/>
-      <w:r>
-        <w:rPr>
-          <w:sz w:val="16"/>
-          <w:szCs w:val="16"/>
-        </w:rPr>
-        <w:t>Mulgrew</w:t>
-      </w:r>
-      <w:proofErr w:type="spellEnd"/>
-      <w:r>
-        <w:rPr>
-          <w:sz w:val="16"/>
-          <w:szCs w:val="16"/>
-        </w:rPr>
-        <w:t xml:space="preserve">, and P. M. Grant, “A clustering technique for digital communications channel equalization using radial basis function networks,” </w:t>
-      </w:r>
-      <w:r>
-        <w:rPr>
-          <w:i/>
-          <w:iCs/>
-          <w:sz w:val="16"/>
-          <w:szCs w:val="16"/>
-        </w:rPr>
-        <w:t>IEEE Trans. Neural Networks</w:t>
-      </w:r>
-      <w:r>
-        <w:rPr>
-          <w:sz w:val="16"/>
-          <w:szCs w:val="16"/>
-        </w:rPr>
-        <w:t>, vol. 4, pp. 570–578, July 1993.</w:t>
-      </w:r>
-    </w:p>
-    <w:p>
-      <w:pPr>
-        <w:numPr>
-          <w:ilvl w:val="0"/>
-          <w:numId w:val="19"/>
-        </w:numPr>
-        <w:rPr>
-          <w:sz w:val="16"/>
-          <w:szCs w:val="16"/>
-        </w:rPr>
-      </w:pPr>
-      <w:r>
-        <w:rPr>
-          <w:sz w:val="16"/>
-          <w:szCs w:val="16"/>
-        </w:rPr>
-        <w:t xml:space="preserve">R. W. Lucky, “Automatic equalization for digital communication,” </w:t>
-      </w:r>
-      <w:r>
-        <w:rPr>
-          <w:i/>
-          <w:iCs/>
-          <w:sz w:val="16"/>
-          <w:szCs w:val="16"/>
-        </w:rPr>
-        <w:t>Bell Syst. Tech. J.</w:t>
-      </w:r>
-      <w:r>
-        <w:rPr>
-          <w:sz w:val="16"/>
-          <w:szCs w:val="16"/>
-        </w:rPr>
-        <w:t>, vol. 44, no. 4, pp. 547–588, Apr. 1965.</w:t>
-      </w:r>
-    </w:p>
-    <w:p>
-      <w:pPr>
-        <w:numPr>
-          <w:ilvl w:val="0"/>
-          <w:numId w:val="19"/>
-        </w:numPr>
-        <w:rPr>
-          <w:sz w:val="16"/>
-          <w:szCs w:val="16"/>
-        </w:rPr>
-      </w:pPr>
-      <w:r>
-        <w:rPr>
-          <w:sz w:val="16"/>
-          <w:szCs w:val="16"/>
-        </w:rPr>
-        <w:t xml:space="preserve">S. P. </w:t>
-      </w:r>
-      <w:proofErr w:type="spellStart"/>
-      <w:r>
-        <w:rPr>
-          <w:sz w:val="16"/>
-          <w:szCs w:val="16"/>
-        </w:rPr>
-        <w:t>Bingulac</w:t>
-      </w:r>
-      <w:proofErr w:type="spellEnd"/>
-      <w:r>
-        <w:rPr>
-          <w:sz w:val="16"/>
-          <w:szCs w:val="16"/>
-        </w:rPr>
-        <w:t xml:space="preserve">, “On the compatibility of adaptive controllers (Published Conference Proceedings style),” in </w:t>
-      </w:r>
-      <w:r>
-        <w:rPr>
-          <w:i/>
-          <w:iCs/>
-          <w:sz w:val="16"/>
-          <w:szCs w:val="16"/>
-        </w:rPr>
-        <w:t xml:space="preserve">Proc. 4th </w:t>
-      </w:r>
-      <w:proofErr w:type="spellStart"/>
-      <w:r>
-        <w:rPr>
-          <w:i/>
-          <w:iCs/>
-          <w:sz w:val="16"/>
-          <w:szCs w:val="16"/>
-        </w:rPr>
-        <w:t>Annu</w:t>
-      </w:r>
-      <w:proofErr w:type="spellEnd"/>
-      <w:r>
-        <w:rPr>
-          <w:i/>
-          <w:iCs/>
-          <w:sz w:val="16"/>
-          <w:szCs w:val="16"/>
-        </w:rPr>
-        <w:t>. Allerton Conf. Circuits and Systems Theory</w:t>
-      </w:r>
-      <w:r>
-        <w:rPr>
-          <w:sz w:val="16"/>
-          <w:szCs w:val="16"/>
-        </w:rPr>
-        <w:t>, New York, 1994, pp. 8–16.</w:t>
-      </w:r>
-    </w:p>
-    <w:p>
-      <w:pPr>
-        <w:numPr>
-          <w:ilvl w:val="0"/>
-          <w:numId w:val="19"/>
-        </w:numPr>
-        <w:rPr>
-          <w:sz w:val="16"/>
-          <w:szCs w:val="16"/>
-        </w:rPr>
-      </w:pPr>
-      <w:r>
-        <w:rPr>
-          <w:sz w:val="16"/>
-          <w:szCs w:val="16"/>
-        </w:rPr>
-        <w:t xml:space="preserve">G. R. </w:t>
-      </w:r>
-      <w:proofErr w:type="spellStart"/>
-      <w:r>
-        <w:rPr>
-          <w:sz w:val="16"/>
-          <w:szCs w:val="16"/>
-        </w:rPr>
-        <w:t>Faulhaber</w:t>
-      </w:r>
-      <w:proofErr w:type="spellEnd"/>
-      <w:r>
-        <w:rPr>
-          <w:sz w:val="16"/>
-          <w:szCs w:val="16"/>
-        </w:rPr>
-        <w:t xml:space="preserve">, “Design of service systems with priority reservation,” in </w:t>
-      </w:r>
-      <w:r>
-        <w:rPr>
-          <w:i/>
-          <w:iCs/>
-          <w:sz w:val="16"/>
-          <w:szCs w:val="16"/>
-        </w:rPr>
-        <w:t>Conf. Rec. 1995 IEEE Int. Conf. Communications,</w:t>
-      </w:r>
-      <w:r>
-        <w:rPr>
-          <w:sz w:val="16"/>
-          <w:szCs w:val="16"/>
-        </w:rPr>
-        <w:t xml:space="preserve"> pp. 3–8.</w:t>
-      </w:r>
-    </w:p>
-    <w:p>
-      <w:pPr>
-        <w:numPr>
-          <w:ilvl w:val="0"/>
-          <w:numId w:val="19"/>
-        </w:numPr>
-        <w:rPr>
-          <w:sz w:val="16"/>
-          <w:szCs w:val="16"/>
-        </w:rPr>
-      </w:pPr>
-      <w:r>
-        <w:rPr>
-          <w:sz w:val="16"/>
-          <w:szCs w:val="16"/>
-        </w:rPr>
-        <w:t xml:space="preserve">W. D. Doyle, “Magnetization reversal in films with biaxial anisotropy,” in </w:t>
-      </w:r>
-      <w:r>
-        <w:rPr>
-          <w:i/>
-          <w:iCs/>
-          <w:sz w:val="16"/>
-          <w:szCs w:val="16"/>
-        </w:rPr>
-        <w:t>1987 Proc. INTERMAG Conf.</w:t>
-      </w:r>
-      <w:r>
-        <w:rPr>
-          <w:sz w:val="16"/>
-          <w:szCs w:val="16"/>
-        </w:rPr>
-        <w:t>, pp. 2.2-1–2.2-6.</w:t>
-      </w:r>
-    </w:p>
-    <w:p>
-      <w:pPr>
-        <w:numPr>
-          <w:ilvl w:val="0"/>
-          <w:numId w:val="19"/>
-        </w:numPr>
-      </w:pPr>
-      <w:r>
-        <w:rPr>
-          <w:sz w:val="16"/>
-          <w:szCs w:val="16"/>
-        </w:rPr>
-        <w:t xml:space="preserve">G. W. </w:t>
-      </w:r>
-      <w:proofErr w:type="spellStart"/>
-      <w:r>
-        <w:rPr>
-          <w:sz w:val="16"/>
-          <w:szCs w:val="16"/>
-        </w:rPr>
-        <w:t>Juette</w:t>
-      </w:r>
-      <w:proofErr w:type="spellEnd"/>
-      <w:r>
-        <w:rPr>
-          <w:sz w:val="16"/>
-          <w:szCs w:val="16"/>
-        </w:rPr>
-        <w:t xml:space="preserve"> and L. E. </w:t>
-      </w:r>
-      <w:proofErr w:type="spellStart"/>
-      <w:r>
-        <w:rPr>
-          <w:sz w:val="16"/>
-          <w:szCs w:val="16"/>
-        </w:rPr>
-        <w:t>Zeffanella</w:t>
-      </w:r>
-      <w:proofErr w:type="spellEnd"/>
-      <w:r>
-        <w:rPr>
-          <w:sz w:val="16"/>
-          <w:szCs w:val="16"/>
-        </w:rPr>
-        <w:t>, “Radio noise currents n short sections on bundle conductors (Presented Conference Paper style),” presented at the IEEE Summer power Meeting, Dallas, TX, June 22–27, 1990, Paper 90 SM 690-0 PWRS.</w:t>
-      </w:r>
-    </w:p>
-    <w:p>
-      <w:pPr>
-        <w:rPr>
-          <w:sz w:val="16"/>
-          <w:szCs w:val="16"/>
-        </w:rPr>
-      </w:pPr>
-    </w:p>
-    <w:p>
-      <w:pPr>
-        <w:rPr>
-          <w:sz w:val="16"/>
-          <w:szCs w:val="16"/>
-        </w:rPr>
-      </w:pPr>
-    </w:p>
-    <w:p>
-      <w:pPr>
-        <w:rPr>
-          <w:sz w:val="16"/>
-          <w:szCs w:val="16"/>
-        </w:rPr>
-      </w:pPr>
-    </w:p>
-    <w:p>
-      <w:pPr>
-        <w:rPr>
-          <w:sz w:val="16"/>
-          <w:szCs w:val="16"/>
-        </w:rPr>
-      </w:pPr>
-    </w:p>
-    <w:p>
-      <w:pPr>
-        <w:rPr>
-          <w:sz w:val="16"/>
-          <w:szCs w:val="16"/>
-        </w:rPr>
-      </w:pPr>
-    </w:p>
-    <w:p>
-      <w:pPr>
-        <w:rPr>
-          <w:sz w:val="16"/>
-          <w:szCs w:val="16"/>
-        </w:rPr>
-      </w:pPr>
-    </w:p>
-    <w:p>
-      <w:pPr>
-        <w:rPr>
-          <w:sz w:val="16"/>
-          <w:szCs w:val="16"/>
-        </w:rPr>
-      </w:pPr>
-    </w:p>
-    <w:p>
-      <w:pPr>
-        <w:rPr>
-          <w:sz w:val="16"/>
-          <w:szCs w:val="16"/>
-        </w:rPr>
-      </w:pPr>
-    </w:p>
-    <w:p/>
-    <w:p>
-      <w:pPr>
-        <w:pStyle w:val="References"/>
-        <w:numPr>
-          <w:ilvl w:val="0"/>
-          <w:numId w:val="19"/>
-        </w:numPr>
-      </w:pPr>
-      <w:r>
-        <w:t xml:space="preserve">J. G. </w:t>
-      </w:r>
-      <w:proofErr w:type="spellStart"/>
-      <w:r>
-        <w:t>Kreifeldt</w:t>
-      </w:r>
-      <w:proofErr w:type="spellEnd"/>
-      <w:r>
-        <w:t>, “An analysis of surface-detected EMG as an amplitude-modulated noise,” presented at the 1989 Int. Conf. Medicine and Biological Engineering, Chicago, IL.</w:t>
-      </w:r>
-    </w:p>
-    <w:p>
-      <w:pPr>
-        <w:pStyle w:val="References"/>
-        <w:numPr>
-          <w:ilvl w:val="0"/>
-          <w:numId w:val="19"/>
-        </w:numPr>
-      </w:pPr>
-      <w:r>
-        <w:t xml:space="preserve">J. Williams, “Narrow-band analyzer (Thesis or Dissertation style),” Ph.D. dissertation, Dept. Elect. Eng., Harvard Univ., Cambridge, MA, 1993. </w:t>
-      </w:r>
-    </w:p>
-    <w:p>
-      <w:pPr>
-        <w:pStyle w:val="References"/>
-        <w:numPr>
-          <w:ilvl w:val="0"/>
-          <w:numId w:val="19"/>
-        </w:numPr>
-      </w:pPr>
-      <w:r>
-        <w:t>N. Kawasaki, “Parametric study of thermal and chemical nonequilibrium nozzle flow,” M.S. thesis, Dept. Electron. Eng., Osaka Univ., Osaka, Japan, 1993.</w:t>
-      </w:r>
-    </w:p>
-    <w:p>
-      <w:pPr>
-        <w:pStyle w:val="References"/>
-        <w:numPr>
-          <w:ilvl w:val="0"/>
-          <w:numId w:val="19"/>
-        </w:numPr>
-      </w:pPr>
-      <w:r>
-        <w:t xml:space="preserve">J. P. Wilkinson, “Nonlinear resonant circuit devices (Patent style),” U.S. Patent 3 624 12, July 16, 1990. </w:t>
       </w:r>
     </w:p>
     <w:p>
@@ -4613,7 +2939,7 @@
 </file>
 
 <file path=customXml/itemProps1.xml><?xml version="1.0" encoding="utf-8"?>
-<ds:datastoreItem xmlns:ds="http://schemas.openxmlformats.org/officeDocument/2006/customXml" ds:itemID="{F9645969-B975-5543-8CB7-50A208E7A784}">
+<ds:datastoreItem xmlns:ds="http://schemas.openxmlformats.org/officeDocument/2006/customXml" ds:itemID="{A6DA44FA-A05D-B84F-9221-6B7256C6993C}">
   <ds:schemaRefs>
     <ds:schemaRef ds:uri="http://schemas.openxmlformats.org/officeDocument/2006/bibliography"/>
   </ds:schemaRefs>

</xml_diff>

<commit_message>
updates to final report
</commit_message>
<xml_diff>
--- a/ENGR190APfinal_aapte_scozier.docx
+++ b/ENGR190APfinal_aapte_scozier.docx
@@ -37,6 +37,9 @@
       <w:r>
         <w:t>Sounds</w:t>
       </w:r>
+      <w:r>
+        <w:t xml:space="preserve"> using a Hidden Markov Model</w:t>
+      </w:r>
     </w:p>
     <w:p>
       <w:pPr>
@@ -72,13 +75,49 @@
         <w:t xml:space="preserve"> </w:t>
       </w:r>
       <w:r>
-        <w:t xml:space="preserve">This electronic document is a “live” template. The various components of </w:t>
-      </w:r>
-      <w:r>
-        <w:t>your</w:t>
-      </w:r>
-      <w:r>
-        <w:t xml:space="preserve"> paper [title, text, heads, etc.] are already defined on the style sheet, as illustrated by the portions given in this document.</w:t>
+        <w:t>Beatboxing or vocal percussion is a</w:t>
+      </w:r>
+      <w:r>
+        <w:t xml:space="preserve"> form of music that</w:t>
+      </w:r>
+      <w:r>
+        <w:t>, despite its prominence,</w:t>
+      </w:r>
+      <w:r>
+        <w:t xml:space="preserve"> has</w:t>
+      </w:r>
+      <w:r>
+        <w:t xml:space="preserve"> not been studied extensively in </w:t>
+      </w:r>
+      <w:r>
+        <w:t xml:space="preserve">Music Information Retrieval (MIR) research. </w:t>
+      </w:r>
+      <w:r>
+        <w:t>This paper</w:t>
+      </w:r>
+      <w:r>
+        <w:t xml:space="preserve"> </w:t>
+      </w:r>
+      <w:r>
+        <w:t>proposes a solution to</w:t>
+      </w:r>
+      <w:r>
+        <w:t xml:space="preserve"> the problem of automatic transcription</w:t>
+      </w:r>
+      <w:r>
+        <w:t xml:space="preserve"> (</w:t>
+      </w:r>
+      <w:r>
+        <w:t>a fundamental MIR task</w:t>
+      </w:r>
+      <w:r>
+        <w:t>) of</w:t>
+      </w:r>
+      <w:r>
+        <w:t xml:space="preserve"> beatboxing. </w:t>
+      </w:r>
+      <w:r>
+        <w:t>T</w:t>
       </w:r>
     </w:p>
     <w:p>
@@ -91,72 +130,6 @@
       </w:r>
       <w:r>
         <w:t>ntroduction</w:t>
-      </w:r>
-    </w:p>
-    <w:p>
-      <w:pPr>
-        <w:pStyle w:val="BodyText"/>
-        <w:ind w:firstLine="202"/>
-      </w:pPr>
-      <w:r>
-        <w:t>Beatboxing can be defined as the art of vocal percussion, or mimicking real drum machines with the human mouth and voice. Beatboxing performances can be done solo or with a group of singers, like in a cappella music. Due to their dependence on physical features (how the human mouth is shaped) and subjective interpretation (how a drum sound is translated to</w:t>
-      </w:r>
-      <w:r>
-        <w:t xml:space="preserve"> a</w:t>
-      </w:r>
-      <w:r>
-        <w:t xml:space="preserve"> vocal </w:t>
-      </w:r>
-      <w:r>
-        <w:t xml:space="preserve">sound by </w:t>
-      </w:r>
-      <w:r>
-        <w:t>each</w:t>
-      </w:r>
-      <w:r>
-        <w:t xml:space="preserve"> beatboxer</w:t>
-      </w:r>
-      <w:r>
-        <w:t xml:space="preserve">), beatboxing sounds tend to vary significantly across individual performers. </w:t>
-      </w:r>
-      <w:r>
-        <w:t>Despite this</w:t>
-      </w:r>
-      <w:r>
-        <w:t xml:space="preserve">, most beatboxing sounds across performers can be loosely </w:t>
-      </w:r>
-      <w:r>
-        <w:t>recognized</w:t>
-      </w:r>
-      <w:r>
-        <w:t xml:space="preserve"> </w:t>
-      </w:r>
-      <w:r>
-        <w:t>as</w:t>
-      </w:r>
-      <w:r>
-        <w:t xml:space="preserve"> standard drum sounds (e.g. kicks, snares, hi-hats, among others)</w:t>
-      </w:r>
-      <w:r>
-        <w:t xml:space="preserve">. This is </w:t>
-      </w:r>
-      <w:r>
-        <w:t xml:space="preserve">especially </w:t>
-      </w:r>
-      <w:r>
-        <w:t>true for</w:t>
-      </w:r>
-      <w:r>
-        <w:t xml:space="preserve"> individuals that are familiar with these standard sounds.</w:t>
-      </w:r>
-    </w:p>
-    <w:p>
-      <w:pPr>
-        <w:pStyle w:val="Heading1"/>
-        <w:spacing w:before="120" w:after="120"/>
-      </w:pPr>
-      <w:r>
-        <w:t>System Design</w:t>
       </w:r>
     </w:p>
     <w:p>
@@ -168,15 +141,94 @@
         </w:numPr>
       </w:pPr>
       <w:r>
-        <w:t>A.  Hidden Markov Model</w:t>
+        <w:t xml:space="preserve">A.  </w:t>
+      </w:r>
+      <w:r>
+        <w:t>Motivation</w:t>
       </w:r>
     </w:p>
     <w:p>
       <w:pPr>
         <w:pStyle w:val="BodyText"/>
-      </w:pPr>
-      <w:r>
-        <w:t xml:space="preserve">The template is used to format your paper and style the text. </w:t>
+        <w:ind w:firstLine="202"/>
+      </w:pPr>
+      <w:r>
+        <w:t>Beatboxing can be defined as the art of vocal percussion, or mimicking real drum machines with the human mouth and voice. Beatboxing performances can be done solo or with a group of singers, like in a cappella music. Due to their dependence on physical features (how the human mouth is shaped) and subjective interpretation (how a drum sound is translated to</w:t>
+      </w:r>
+      <w:r>
+        <w:t xml:space="preserve"> a</w:t>
+      </w:r>
+      <w:r>
+        <w:t xml:space="preserve"> vocal </w:t>
+      </w:r>
+      <w:r>
+        <w:t xml:space="preserve">sound by </w:t>
+      </w:r>
+      <w:r>
+        <w:t>each</w:t>
+      </w:r>
+      <w:r>
+        <w:t xml:space="preserve"> beatboxer</w:t>
+      </w:r>
+      <w:r>
+        <w:t xml:space="preserve">), beatboxing sounds tend to vary significantly across individual performers. </w:t>
+      </w:r>
+      <w:r>
+        <w:t>Despite this</w:t>
+      </w:r>
+      <w:r>
+        <w:t xml:space="preserve">, most beatboxing sounds across performers can be loosely </w:t>
+      </w:r>
+      <w:r>
+        <w:t>recognized</w:t>
+      </w:r>
+      <w:r>
+        <w:t xml:space="preserve"> </w:t>
+      </w:r>
+      <w:r>
+        <w:t>as</w:t>
+      </w:r>
+      <w:r>
+        <w:t xml:space="preserve"> standard drum sounds (e.g. kicks, snares, hi-hats, among others)</w:t>
+      </w:r>
+      <w:r>
+        <w:t xml:space="preserve">. This is </w:t>
+      </w:r>
+      <w:r>
+        <w:t xml:space="preserve">especially </w:t>
+      </w:r>
+      <w:r>
+        <w:t>true for</w:t>
+      </w:r>
+      <w:r>
+        <w:t xml:space="preserve"> individuals that are familiar with these standard sounds.</w:t>
+      </w:r>
+    </w:p>
+    <w:p>
+      <w:pPr>
+        <w:pStyle w:val="BodyText"/>
+        <w:ind w:firstLine="202"/>
+      </w:pPr>
+      <w:r>
+        <w:t xml:space="preserve">The research presented in this paper could </w:t>
+      </w:r>
+      <w:r>
+        <w:t>lead</w:t>
+      </w:r>
+      <w:r>
+        <w:t xml:space="preserve"> </w:t>
+      </w:r>
+      <w:r>
+        <w:t>to</w:t>
+      </w:r>
+      <w:r>
+        <w:t xml:space="preserve"> tools for beatboxers to </w:t>
+      </w:r>
+      <w:r>
+        <w:t xml:space="preserve">record and transcribe </w:t>
+      </w:r>
+      <w:r>
+        <w:t>other beatboxers’ performances.</w:t>
       </w:r>
     </w:p>
     <w:p>
@@ -195,27 +247,147 @@
         <w:ind w:left="288" w:hanging="288"/>
       </w:pPr>
       <w:r>
-        <w:t>B</w:t>
+        <w:t>B.</w:t>
+      </w:r>
+      <w:r>
+        <w:tab/>
+        <w:t>P</w:t>
+      </w:r>
+      <w:r>
+        <w:t>roblem Statement</w:t>
+      </w:r>
+    </w:p>
+    <w:p>
+      <w:pPr>
+        <w:pStyle w:val="BodyText"/>
+        <w:ind w:firstLine="202"/>
+      </w:pPr>
+      <w:r>
+        <w:t>Given</w:t>
+      </w:r>
+      <w:r>
+        <w:t xml:space="preserve"> an audio recording of a solo beatboxing performance</w:t>
+      </w:r>
+      <w:r>
+        <w:t xml:space="preserve">, </w:t>
+      </w:r>
+      <w:r>
+        <w:t>design a</w:t>
+      </w:r>
+      <w:r>
+        <w:t xml:space="preserve"> system </w:t>
+      </w:r>
+      <w:r>
+        <w:t>that recognizes</w:t>
+      </w:r>
+      <w:r>
+        <w:t xml:space="preserve"> the percussion sounds </w:t>
+      </w:r>
+      <w:r>
+        <w:t xml:space="preserve">(using a learned set of 10 percussion sounds) </w:t>
+      </w:r>
+      <w:r>
+        <w:t xml:space="preserve">and identifies their onset locations in the </w:t>
+      </w:r>
+      <w:r>
+        <w:t>recording.</w:t>
+      </w:r>
+      <w:r>
+        <w:t xml:space="preserve"> </w:t>
+      </w:r>
+    </w:p>
+    <w:p>
+      <w:pPr>
+        <w:pStyle w:val="Heading1"/>
+        <w:spacing w:before="120" w:after="120"/>
+      </w:pPr>
+      <w:r>
+        <w:t>System Design</w:t>
+      </w:r>
+    </w:p>
+    <w:p>
+      <w:pPr>
+        <w:pStyle w:val="Heading2"/>
+        <w:numPr>
+          <w:ilvl w:val="0"/>
+          <w:numId w:val="0"/>
+        </w:numPr>
+      </w:pPr>
+      <w:r>
+        <w:t>A.  Hidden Markov Model</w:t>
+      </w:r>
+    </w:p>
+    <w:p>
+      <w:pPr>
+        <w:pStyle w:val="BodyText"/>
+      </w:pPr>
+      <w:r>
+        <w:t xml:space="preserve">The proposed approach for beatboxing sound recognition is a Hidden Markov Model (HMM). </w:t>
+      </w:r>
+      <w:r>
+        <w:t xml:space="preserve">The overall </w:t>
+      </w:r>
+      <w:r>
+        <w:t>system is shown below</w:t>
       </w:r>
       <w:r>
         <w:t>.</w:t>
       </w:r>
-      <w:r>
-        <w:tab/>
-      </w:r>
-      <w:r>
-        <w:t xml:space="preserve">Percussion </w:t>
-      </w:r>
-      <w:r>
-        <w:t>Dictionary</w:t>
-      </w:r>
     </w:p>
     <w:p>
       <w:pPr>
         <w:pStyle w:val="BodyText"/>
       </w:pPr>
       <w:r>
-        <w:t xml:space="preserve">First, confirm that you have the correct template for your paper size. </w:t>
+        <w:t xml:space="preserve">The HMM </w:t>
+      </w:r>
+      <w:r>
+        <w:t xml:space="preserve">design </w:t>
+      </w:r>
+      <w:r>
+        <w:t xml:space="preserve">includes </w:t>
+      </w:r>
+      <w:r>
+        <w:t>observations</w:t>
+      </w:r>
+      <w:r>
+        <w:t>, states and a model.</w:t>
+      </w:r>
+      <w:r>
+        <w:t xml:space="preserve"> </w:t>
+      </w:r>
+      <w:r>
+        <w:t>In this case, t</w:t>
+      </w:r>
+      <w:r>
+        <w:t>he observations are</w:t>
+      </w:r>
+      <w:r>
+        <w:t xml:space="preserve"> </w:t>
+      </w:r>
+      <w:r>
+        <w:t xml:space="preserve">sections of the input audio signal (or query) </w:t>
+      </w:r>
+      <w:r>
+        <w:t>that capture each individual sound</w:t>
+      </w:r>
+      <w:r>
+        <w:t xml:space="preserve">. There are 10 distinct states that correspond to the 10 pre-defined set of percussion sounds. Finally, the model </w:t>
+      </w:r>
+      <w:r>
+        <w:t xml:space="preserve">is a multivariate normal </w:t>
+      </w:r>
+      <w:r>
+        <w:t xml:space="preserve">probability </w:t>
+      </w:r>
+      <w:r>
+        <w:t>distribution</w:t>
+      </w:r>
+      <w:r>
+        <w:t xml:space="preserve"> that </w:t>
+      </w:r>
+      <w:r>
+        <w:t xml:space="preserve">can be used to estimate the hidden state. </w:t>
       </w:r>
     </w:p>
     <w:p>
@@ -234,13 +406,19 @@
         <w:ind w:left="288" w:hanging="288"/>
       </w:pPr>
       <w:r>
-        <w:t xml:space="preserve">C. </w:t>
+        <w:t>B</w:t>
+      </w:r>
+      <w:r>
+        <w:t>.</w:t>
       </w:r>
       <w:r>
         <w:tab/>
       </w:r>
       <w:r>
-        <w:t>Obtaining Observations</w:t>
+        <w:t xml:space="preserve">Percussion </w:t>
+      </w:r>
+      <w:r>
+        <w:t>Dictionary</w:t>
       </w:r>
     </w:p>
     <w:p>
@@ -248,8 +426,428 @@
         <w:pStyle w:val="BodyText"/>
       </w:pPr>
       <w:r>
-        <w:t xml:space="preserve">The template is used to format your paper and style the text. </w:t>
-      </w:r>
+        <w:t xml:space="preserve"> </w:t>
+      </w:r>
+      <w:r>
+        <w:t xml:space="preserve">The </w:t>
+      </w:r>
+      <w:r>
+        <w:t>HMM</w:t>
+      </w:r>
+      <w:r>
+        <w:t xml:space="preserve"> has 10 distinct states t</w:t>
+      </w:r>
+      <w:r>
+        <w:t>hat correspond to</w:t>
+      </w:r>
+      <w:r>
+        <w:t xml:space="preserve"> sounds in</w:t>
+      </w:r>
+      <w:r>
+        <w:t xml:space="preserve"> the percussion dictionary. </w:t>
+      </w:r>
+      <w:r>
+        <w:t xml:space="preserve">The percussion dictionary was defined from </w:t>
+      </w:r>
+      <w:r>
+        <w:t>a set of typical Western drum sounds</w:t>
+      </w:r>
+      <w:r>
+        <w:t xml:space="preserve">, using Standard Beatboxing Notation (SBN). </w:t>
+      </w:r>
+    </w:p>
+    <w:p>
+      <w:pPr>
+        <w:pStyle w:val="tablehead"/>
+      </w:pPr>
+      <w:r>
+        <w:t>Percussion Dictionary</w:t>
+      </w:r>
+    </w:p>
+    <w:tbl>
+      <w:tblPr>
+        <w:tblW w:w="0" w:type="auto"/>
+        <w:jc w:val="center"/>
+        <w:tblBorders>
+          <w:top w:val="single" w:sz="2" w:space="0" w:color="auto"/>
+          <w:left w:val="single" w:sz="2" w:space="0" w:color="auto"/>
+          <w:bottom w:val="single" w:sz="2" w:space="0" w:color="auto"/>
+          <w:right w:val="single" w:sz="2" w:space="0" w:color="auto"/>
+          <w:insideH w:val="single" w:sz="2" w:space="0" w:color="auto"/>
+          <w:insideV w:val="single" w:sz="2" w:space="0" w:color="auto"/>
+        </w:tblBorders>
+        <w:tblLayout w:type="fixed"/>
+        <w:tblLook w:val="0000" w:firstRow="0" w:lastRow="0" w:firstColumn="0" w:lastColumn="0" w:noHBand="0" w:noVBand="0"/>
+      </w:tblPr>
+      <w:tblGrid>
+        <w:gridCol w:w="1980"/>
+        <w:gridCol w:w="2520"/>
+      </w:tblGrid>
+      <w:tr>
+        <w:trPr>
+          <w:cantSplit/>
+          <w:trHeight w:val="240"/>
+          <w:tblHeader/>
+          <w:jc w:val="center"/>
+        </w:trPr>
+        <w:tc>
+          <w:tcPr>
+            <w:tcW w:w="1980" w:type="dxa"/>
+            <w:vAlign w:val="center"/>
+          </w:tcPr>
+          <w:p>
+            <w:pPr>
+              <w:pStyle w:val="tablecolhead"/>
+            </w:pPr>
+            <w:r>
+              <w:t>Percussion Sound</w:t>
+            </w:r>
+          </w:p>
+        </w:tc>
+        <w:tc>
+          <w:tcPr>
+            <w:tcW w:w="2520" w:type="dxa"/>
+            <w:vAlign w:val="center"/>
+          </w:tcPr>
+          <w:p>
+            <w:pPr>
+              <w:pStyle w:val="tablecolhead"/>
+            </w:pPr>
+            <w:r>
+              <w:t>Standard Beatboxing Notation</w:t>
+            </w:r>
+          </w:p>
+        </w:tc>
+      </w:tr>
+      <w:tr>
+        <w:trPr>
+          <w:trHeight w:val="320"/>
+          <w:jc w:val="center"/>
+        </w:trPr>
+        <w:tc>
+          <w:tcPr>
+            <w:tcW w:w="1980" w:type="dxa"/>
+            <w:vAlign w:val="center"/>
+          </w:tcPr>
+          <w:p>
+            <w:pPr>
+              <w:pStyle w:val="tablecopy"/>
+            </w:pPr>
+            <w:r>
+              <w:t>Kick</w:t>
+            </w:r>
+          </w:p>
+        </w:tc>
+        <w:tc>
+          <w:tcPr>
+            <w:tcW w:w="2520" w:type="dxa"/>
+            <w:vAlign w:val="center"/>
+          </w:tcPr>
+          <w:p>
+            <w:r>
+              <w:t>B</w:t>
+            </w:r>
+          </w:p>
+        </w:tc>
+      </w:tr>
+      <w:tr>
+        <w:trPr>
+          <w:trHeight w:val="320"/>
+          <w:jc w:val="center"/>
+        </w:trPr>
+        <w:tc>
+          <w:tcPr>
+            <w:tcW w:w="1980" w:type="dxa"/>
+            <w:vAlign w:val="center"/>
+          </w:tcPr>
+          <w:p>
+            <w:pPr>
+              <w:pStyle w:val="tablecopy"/>
+            </w:pPr>
+            <w:r>
+              <w:t>Snare 1</w:t>
+            </w:r>
+          </w:p>
+        </w:tc>
+        <w:tc>
+          <w:tcPr>
+            <w:tcW w:w="2520" w:type="dxa"/>
+            <w:vAlign w:val="center"/>
+          </w:tcPr>
+          <w:p>
+            <w:proofErr w:type="spellStart"/>
+            <w:r>
+              <w:t>Pf</w:t>
+            </w:r>
+            <w:proofErr w:type="spellEnd"/>
+          </w:p>
+        </w:tc>
+      </w:tr>
+      <w:tr>
+        <w:trPr>
+          <w:trHeight w:val="320"/>
+          <w:jc w:val="center"/>
+        </w:trPr>
+        <w:tc>
+          <w:tcPr>
+            <w:tcW w:w="1980" w:type="dxa"/>
+            <w:vAlign w:val="center"/>
+          </w:tcPr>
+          <w:p>
+            <w:pPr>
+              <w:pStyle w:val="tablecopy"/>
+            </w:pPr>
+            <w:r>
+              <w:t>Snare 2</w:t>
+            </w:r>
+          </w:p>
+        </w:tc>
+        <w:tc>
+          <w:tcPr>
+            <w:tcW w:w="2520" w:type="dxa"/>
+            <w:vAlign w:val="center"/>
+          </w:tcPr>
+          <w:p>
+            <w:proofErr w:type="spellStart"/>
+            <w:r>
+              <w:t>Pch</w:t>
+            </w:r>
+            <w:proofErr w:type="spellEnd"/>
+          </w:p>
+        </w:tc>
+      </w:tr>
+      <w:tr>
+        <w:trPr>
+          <w:trHeight w:val="320"/>
+          <w:jc w:val="center"/>
+        </w:trPr>
+        <w:tc>
+          <w:tcPr>
+            <w:tcW w:w="1980" w:type="dxa"/>
+            <w:vAlign w:val="center"/>
+          </w:tcPr>
+          <w:p>
+            <w:pPr>
+              <w:pStyle w:val="tablecopy"/>
+            </w:pPr>
+            <w:r>
+              <w:t>Snare 3</w:t>
+            </w:r>
+          </w:p>
+        </w:tc>
+        <w:tc>
+          <w:tcPr>
+            <w:tcW w:w="2520" w:type="dxa"/>
+            <w:vAlign w:val="center"/>
+          </w:tcPr>
+          <w:p>
+            <w:r>
+              <w:t>K</w:t>
+            </w:r>
+          </w:p>
+        </w:tc>
+      </w:tr>
+      <w:tr>
+        <w:trPr>
+          <w:trHeight w:val="320"/>
+          <w:jc w:val="center"/>
+        </w:trPr>
+        <w:tc>
+          <w:tcPr>
+            <w:tcW w:w="1980" w:type="dxa"/>
+            <w:vAlign w:val="center"/>
+          </w:tcPr>
+          <w:p>
+            <w:pPr>
+              <w:pStyle w:val="tablecopy"/>
+            </w:pPr>
+            <w:r>
+              <w:t>Snare 4</w:t>
+            </w:r>
+          </w:p>
+        </w:tc>
+        <w:tc>
+          <w:tcPr>
+            <w:tcW w:w="2520" w:type="dxa"/>
+            <w:vAlign w:val="center"/>
+          </w:tcPr>
+          <w:p>
+            <w:r>
+              <w:t>^</w:t>
+            </w:r>
+            <w:proofErr w:type="spellStart"/>
+            <w:r>
+              <w:t>Ksht</w:t>
+            </w:r>
+            <w:proofErr w:type="spellEnd"/>
+          </w:p>
+        </w:tc>
+      </w:tr>
+      <w:tr>
+        <w:trPr>
+          <w:trHeight w:val="320"/>
+          <w:jc w:val="center"/>
+        </w:trPr>
+        <w:tc>
+          <w:tcPr>
+            <w:tcW w:w="1980" w:type="dxa"/>
+            <w:vAlign w:val="center"/>
+          </w:tcPr>
+          <w:p>
+            <w:pPr>
+              <w:pStyle w:val="tablecopy"/>
+            </w:pPr>
+            <w:r>
+              <w:t>Snare roll</w:t>
+            </w:r>
+          </w:p>
+        </w:tc>
+        <w:tc>
+          <w:tcPr>
+            <w:tcW w:w="2520" w:type="dxa"/>
+            <w:vAlign w:val="center"/>
+          </w:tcPr>
+          <w:p>
+            <w:proofErr w:type="spellStart"/>
+            <w:r>
+              <w:t>rrh</w:t>
+            </w:r>
+            <w:proofErr w:type="spellEnd"/>
+          </w:p>
+        </w:tc>
+      </w:tr>
+      <w:tr>
+        <w:trPr>
+          <w:trHeight w:val="320"/>
+          <w:jc w:val="center"/>
+        </w:trPr>
+        <w:tc>
+          <w:tcPr>
+            <w:tcW w:w="1980" w:type="dxa"/>
+            <w:vAlign w:val="center"/>
+          </w:tcPr>
+          <w:p>
+            <w:pPr>
+              <w:pStyle w:val="tablecopy"/>
+            </w:pPr>
+            <w:r>
+              <w:t>Closed hi-hat</w:t>
+            </w:r>
+          </w:p>
+        </w:tc>
+        <w:tc>
+          <w:tcPr>
+            <w:tcW w:w="2520" w:type="dxa"/>
+            <w:vAlign w:val="center"/>
+          </w:tcPr>
+          <w:p>
+            <w:r>
+              <w:t>t</w:t>
+            </w:r>
+          </w:p>
+        </w:tc>
+      </w:tr>
+      <w:tr>
+        <w:trPr>
+          <w:trHeight w:val="320"/>
+          <w:jc w:val="center"/>
+        </w:trPr>
+        <w:tc>
+          <w:tcPr>
+            <w:tcW w:w="1980" w:type="dxa"/>
+            <w:vAlign w:val="center"/>
+          </w:tcPr>
+          <w:p>
+            <w:pPr>
+              <w:pStyle w:val="tablecopy"/>
+            </w:pPr>
+            <w:r>
+              <w:t>Open hi-hat/crash/cymbal</w:t>
+            </w:r>
+          </w:p>
+        </w:tc>
+        <w:tc>
+          <w:tcPr>
+            <w:tcW w:w="2520" w:type="dxa"/>
+            <w:vAlign w:val="center"/>
+          </w:tcPr>
+          <w:p>
+            <w:proofErr w:type="spellStart"/>
+            <w:r>
+              <w:t>ts</w:t>
+            </w:r>
+            <w:proofErr w:type="spellEnd"/>
+          </w:p>
+        </w:tc>
+      </w:tr>
+      <w:tr>
+        <w:trPr>
+          <w:trHeight w:val="320"/>
+          <w:jc w:val="center"/>
+        </w:trPr>
+        <w:tc>
+          <w:tcPr>
+            <w:tcW w:w="1980" w:type="dxa"/>
+            <w:vAlign w:val="center"/>
+          </w:tcPr>
+          <w:p>
+            <w:pPr>
+              <w:pStyle w:val="tablecopy"/>
+            </w:pPr>
+            <w:r>
+              <w:t>Rimshot</w:t>
+            </w:r>
+          </w:p>
+        </w:tc>
+        <w:tc>
+          <w:tcPr>
+            <w:tcW w:w="2520" w:type="dxa"/>
+            <w:vAlign w:val="center"/>
+          </w:tcPr>
+          <w:p>
+            <w:r>
+              <w:t>k</w:t>
+            </w:r>
+          </w:p>
+        </w:tc>
+      </w:tr>
+      <w:tr>
+        <w:trPr>
+          <w:trHeight w:val="320"/>
+          <w:jc w:val="center"/>
+        </w:trPr>
+        <w:tc>
+          <w:tcPr>
+            <w:tcW w:w="1980" w:type="dxa"/>
+            <w:vAlign w:val="center"/>
+          </w:tcPr>
+          <w:p>
+            <w:pPr>
+              <w:pStyle w:val="tablecopy"/>
+            </w:pPr>
+            <w:r>
+              <w:t>Lip Oscillation</w:t>
+            </w:r>
+          </w:p>
+        </w:tc>
+        <w:tc>
+          <w:tcPr>
+            <w:tcW w:w="2520" w:type="dxa"/>
+            <w:vAlign w:val="center"/>
+          </w:tcPr>
+          <w:p>
+            <w:r>
+              <w:t>BB</w:t>
+            </w:r>
+          </w:p>
+        </w:tc>
+      </w:tr>
+    </w:tbl>
+    <w:p>
+      <w:pPr>
+        <w:pStyle w:val="BodyText"/>
+        <w:ind w:firstLine="0"/>
+      </w:pPr>
     </w:p>
     <w:p>
       <w:pPr>
@@ -267,22 +865,13 @@
         <w:ind w:left="288" w:hanging="288"/>
       </w:pPr>
       <w:r>
-        <w:t>D</w:t>
-      </w:r>
-      <w:r>
-        <w:t xml:space="preserve">. </w:t>
+        <w:t xml:space="preserve">C. </w:t>
       </w:r>
       <w:r>
         <w:tab/>
       </w:r>
       <w:r>
-        <w:t xml:space="preserve">Training </w:t>
-      </w:r>
-      <w:r>
-        <w:t>M</w:t>
-      </w:r>
-      <w:r>
-        <w:t>odel</w:t>
+        <w:t>Obtaining Observations</w:t>
       </w:r>
     </w:p>
     <w:p>
@@ -290,7 +879,19 @@
         <w:pStyle w:val="BodyText"/>
       </w:pPr>
       <w:r>
-        <w:t xml:space="preserve">The template is used to format your paper and style the text. </w:t>
+        <w:t xml:space="preserve">Given </w:t>
+      </w:r>
+      <w:r>
+        <w:t>the input audio query, the system obtains an array of observations</w:t>
+      </w:r>
+      <w:r>
+        <w:t xml:space="preserve"> </w:t>
+      </w:r>
+      <w:r>
+        <w:t xml:space="preserve">and calculates </w:t>
+      </w:r>
+      <w:r>
+        <w:t>feature</w:t>
       </w:r>
     </w:p>
     <w:p>
@@ -309,7 +910,7 @@
         <w:ind w:left="288" w:hanging="288"/>
       </w:pPr>
       <w:r>
-        <w:t>E</w:t>
+        <w:t>D</w:t>
       </w:r>
       <w:r>
         <w:t xml:space="preserve">. </w:t>
@@ -318,7 +919,13 @@
         <w:tab/>
       </w:r>
       <w:r>
-        <w:t>Estimating States</w:t>
+        <w:t xml:space="preserve">Training </w:t>
+      </w:r>
+      <w:r>
+        <w:t>M</w:t>
+      </w:r>
+      <w:r>
+        <w:t>odel</w:t>
       </w:r>
     </w:p>
     <w:p>
@@ -327,15 +934,6 @@
       </w:pPr>
       <w:r>
         <w:t xml:space="preserve">The template is used to format your paper and style the text. </w:t>
-      </w:r>
-    </w:p>
-    <w:p>
-      <w:pPr>
-        <w:pStyle w:val="Heading1"/>
-        <w:spacing w:before="120" w:after="120"/>
-      </w:pPr>
-      <w:r>
-        <w:t>Data Collection</w:t>
       </w:r>
     </w:p>
     <w:p>
@@ -354,13 +952,24 @@
         <w:ind w:left="288" w:hanging="288"/>
       </w:pPr>
       <w:r>
-        <w:t xml:space="preserve">A. </w:t>
+        <w:t>E</w:t>
+      </w:r>
+      <w:r>
+        <w:t xml:space="preserve">. </w:t>
       </w:r>
       <w:r>
         <w:tab/>
       </w:r>
       <w:r>
-        <w:t>Recording Procedure</w:t>
+        <w:t>Estimating States</w:t>
+      </w:r>
+    </w:p>
+    <w:p>
+      <w:pPr>
+        <w:pStyle w:val="BodyText"/>
+      </w:pPr>
+      <w:r>
+        <w:t xml:space="preserve">The template is used to format your paper and style the text. </w:t>
       </w:r>
     </w:p>
     <w:p>
@@ -379,7 +988,7 @@
         <w:ind w:left="288" w:hanging="288"/>
       </w:pPr>
       <w:r>
-        <w:t>B</w:t>
+        <w:t>F</w:t>
       </w:r>
       <w:r>
         <w:t xml:space="preserve">. </w:t>
@@ -388,8 +997,16 @@
         <w:tab/>
       </w:r>
       <w:r>
-        <w:t>Status</w:t>
-      </w:r>
+        <w:t>Key Assumptions</w:t>
+      </w:r>
+    </w:p>
+    <w:p>
+      <w:pPr>
+        <w:pStyle w:val="BodyText"/>
+        <w:ind w:firstLine="0"/>
+      </w:pPr>
+      <w:bookmarkStart w:id="0" w:name="_GoBack"/>
+      <w:bookmarkEnd w:id="0"/>
     </w:p>
     <w:p>
       <w:pPr>
@@ -397,15 +1014,7 @@
         <w:spacing w:before="120" w:after="120"/>
       </w:pPr>
       <w:r>
-        <w:t>Results</w:t>
-      </w:r>
-    </w:p>
-    <w:p>
-      <w:pPr>
-        <w:pStyle w:val="BodyText"/>
-      </w:pPr>
-      <w:r>
-        <w:t xml:space="preserve">Before you begin to format your paper, first write and save the content as a separate text file. Keep your text and graphic files separate until after the text has been formatted and styled. </w:t>
+        <w:t>Data Collection</w:t>
       </w:r>
     </w:p>
     <w:p>
@@ -430,15 +1039,12 @@
         <w:tab/>
       </w:r>
       <w:r>
-        <w:t>Evaluation Metric</w:t>
-      </w:r>
-    </w:p>
-    <w:p>
-      <w:pPr>
-        <w:pStyle w:val="BodyText"/>
-      </w:pPr>
-      <w:r>
-        <w:t xml:space="preserve">Define abbreviations and acronyms the first time they are used in the text, even after they have been defined in the abstract. </w:t>
+        <w:t>Recording Procedure</w:t>
+      </w:r>
+    </w:p>
+    <w:p>
+      <w:r>
+        <w:t xml:space="preserve">The </w:t>
       </w:r>
     </w:p>
     <w:p>
@@ -457,37 +1063,16 @@
         <w:ind w:left="288" w:hanging="288"/>
       </w:pPr>
       <w:r>
-        <w:t>B.</w:t>
+        <w:t>B</w:t>
+      </w:r>
+      <w:r>
+        <w:t xml:space="preserve">. </w:t>
       </w:r>
       <w:r>
         <w:tab/>
       </w:r>
       <w:r>
-        <w:t>Results</w:t>
-      </w:r>
-    </w:p>
-    <w:p>
-      <w:pPr>
-        <w:pStyle w:val="bulletlist"/>
-      </w:pPr>
-      <w:r>
-        <w:t>Use either SI (MKS) or CGS as primary units. (SI units are encouraged.) English units may be used as secondary units (in parentheses). An exception would be the use of English units as identifiers in trade, such as “3.5-inch disk drive”.</w:t>
-      </w:r>
-    </w:p>
-    <w:p>
-      <w:pPr>
-        <w:pStyle w:val="bulletlist"/>
-      </w:pPr>
-      <w:r>
-        <w:t xml:space="preserve">Avoid combining SI and CGS units, such as current in amperes and magnetic field in </w:t>
-      </w:r>
-      <w:proofErr w:type="spellStart"/>
-      <w:r>
-        <w:t>oersteds</w:t>
-      </w:r>
-      <w:proofErr w:type="spellEnd"/>
-      <w:r>
-        <w:t>. This often leads to confusion because equations do not balance dimensionally. If you must use mixed units, clearly state the units for each quantity that you use in an equation.</w:t>
+        <w:t>Status</w:t>
       </w:r>
     </w:p>
     <w:p>
@@ -496,7 +1081,7 @@
         <w:spacing w:before="120" w:after="120"/>
       </w:pPr>
       <w:r>
-        <w:t>Discussion</w:t>
+        <w:t>Results</w:t>
       </w:r>
     </w:p>
     <w:p>
@@ -504,7 +1089,7 @@
         <w:pStyle w:val="BodyText"/>
       </w:pPr>
       <w:r>
-        <w:t>After the text edit has been completed, the paper is ready for the template. Duplicate the template file by using the Save As command, and use the naming convention prescribed by your conference for the name of your paper.</w:t>
+        <w:t xml:space="preserve">Before you begin to format your paper, first write and save the content as a separate text file. Keep your text and graphic files separate until after the text has been formatted and styled. </w:t>
       </w:r>
     </w:p>
     <w:p>
@@ -523,13 +1108,14 @@
         <w:ind w:left="288" w:hanging="288"/>
       </w:pPr>
       <w:r>
-        <w:t>A.</w:t>
+        <w:lastRenderedPageBreak/>
+        <w:t xml:space="preserve">A. </w:t>
       </w:r>
       <w:r>
         <w:tab/>
       </w:r>
       <w:r>
-        <w:t>Plots (if we need them for further analysis</w:t>
+        <w:t>Evaluation Metric</w:t>
       </w:r>
     </w:p>
     <w:p>
@@ -537,7 +1123,7 @@
         <w:pStyle w:val="BodyText"/>
       </w:pPr>
       <w:r>
-        <w:t xml:space="preserve">The template is designed so that author affiliations are not repeated each time for multiple authors of the same affiliation. </w:t>
+        <w:t xml:space="preserve">Define abbreviations and acronyms the first time they are used in the text, even after they have been defined in the abstract. </w:t>
       </w:r>
     </w:p>
     <w:p>
@@ -562,7 +1148,40 @@
         <w:tab/>
       </w:r>
       <w:r>
-        <w:t>Limitations</w:t>
+        <w:t>Results</w:t>
+      </w:r>
+    </w:p>
+    <w:p>
+      <w:pPr>
+        <w:pStyle w:val="bulletlist"/>
+      </w:pPr>
+      <w:r>
+        <w:t>Use either SI (MKS) or CGS as primary units. (SI units are encouraged.) English units may be used as secondary units (in parentheses). An exception would be the use of English units as identifiers in trade, such as “3.5-inch disk drive”.</w:t>
+      </w:r>
+    </w:p>
+    <w:p>
+      <w:pPr>
+        <w:pStyle w:val="bulletlist"/>
+      </w:pPr>
+      <w:r>
+        <w:t xml:space="preserve">Avoid combining SI and CGS units, such as current in amperes and magnetic field in </w:t>
+      </w:r>
+      <w:proofErr w:type="spellStart"/>
+      <w:r>
+        <w:t>oersteds</w:t>
+      </w:r>
+      <w:proofErr w:type="spellEnd"/>
+      <w:r>
+        <w:t>. This often leads to confusion because equations do not balance dimensionally. If you must use mixed units, clearly state the units for each quantity that you use in an equation.</w:t>
+      </w:r>
+    </w:p>
+    <w:p>
+      <w:pPr>
+        <w:pStyle w:val="Heading1"/>
+        <w:spacing w:before="120" w:after="120"/>
+      </w:pPr>
+      <w:r>
+        <w:t>Discussion</w:t>
       </w:r>
     </w:p>
     <w:p>
@@ -570,7 +1189,7 @@
         <w:pStyle w:val="BodyText"/>
       </w:pPr>
       <w:r>
-        <w:t xml:space="preserve">Headings, or heads, are organizational devices that guide the reader through your paper. </w:t>
+        <w:t>After the text edit has been completed, the paper is ready for the template. Duplicate the template file by using the Save As command, and use the naming convention prescribed by your conference for the name of your paper.</w:t>
       </w:r>
     </w:p>
     <w:p>
@@ -589,6 +1208,72 @@
         <w:ind w:left="288" w:hanging="288"/>
       </w:pPr>
       <w:r>
+        <w:t>A.</w:t>
+      </w:r>
+      <w:r>
+        <w:tab/>
+      </w:r>
+      <w:r>
+        <w:t>Plots (if we need them for further analysis</w:t>
+      </w:r>
+    </w:p>
+    <w:p>
+      <w:pPr>
+        <w:pStyle w:val="BodyText"/>
+      </w:pPr>
+      <w:r>
+        <w:t xml:space="preserve">The template is designed so that author affiliations are not repeated each time for multiple authors of the same affiliation. </w:t>
+      </w:r>
+    </w:p>
+    <w:p>
+      <w:pPr>
+        <w:pStyle w:val="Heading2"/>
+        <w:keepLines/>
+        <w:numPr>
+          <w:ilvl w:val="1"/>
+          <w:numId w:val="0"/>
+        </w:numPr>
+        <w:tabs>
+          <w:tab w:val="num" w:pos="360"/>
+        </w:tabs>
+        <w:autoSpaceDE/>
+        <w:autoSpaceDN/>
+        <w:ind w:left="288" w:hanging="288"/>
+      </w:pPr>
+      <w:r>
+        <w:t>B.</w:t>
+      </w:r>
+      <w:r>
+        <w:tab/>
+      </w:r>
+      <w:r>
+        <w:t>Limitations</w:t>
+      </w:r>
+    </w:p>
+    <w:p>
+      <w:pPr>
+        <w:pStyle w:val="BodyText"/>
+      </w:pPr>
+      <w:r>
+        <w:t xml:space="preserve">Headings, or heads, are organizational devices that guide the reader through your paper. </w:t>
+      </w:r>
+    </w:p>
+    <w:p>
+      <w:pPr>
+        <w:pStyle w:val="Heading2"/>
+        <w:keepLines/>
+        <w:numPr>
+          <w:ilvl w:val="1"/>
+          <w:numId w:val="0"/>
+        </w:numPr>
+        <w:tabs>
+          <w:tab w:val="num" w:pos="360"/>
+        </w:tabs>
+        <w:autoSpaceDE/>
+        <w:autoSpaceDN/>
+        <w:ind w:left="288" w:hanging="288"/>
+      </w:pPr>
+      <w:r>
         <w:t>C.</w:t>
       </w:r>
       <w:r>
@@ -683,8 +1368,6 @@
       <w:r>
         <w:t xml:space="preserve">o record the test data. </w:t>
       </w:r>
-      <w:bookmarkStart w:id="0" w:name="_GoBack"/>
-      <w:bookmarkEnd w:id="0"/>
       <w:r>
         <w:t xml:space="preserve"> </w:t>
       </w:r>
@@ -2939,7 +3622,7 @@
 </file>
 
 <file path=customXml/itemProps1.xml><?xml version="1.0" encoding="utf-8"?>
-<ds:datastoreItem xmlns:ds="http://schemas.openxmlformats.org/officeDocument/2006/customXml" ds:itemID="{A6DA44FA-A05D-B84F-9221-6B7256C6993C}">
+<ds:datastoreItem xmlns:ds="http://schemas.openxmlformats.org/officeDocument/2006/customXml" ds:itemID="{98E4FBD0-3108-014D-899B-7000850239FF}">
   <ds:schemaRefs>
     <ds:schemaRef ds:uri="http://schemas.openxmlformats.org/officeDocument/2006/bibliography"/>
   </ds:schemaRefs>

</xml_diff>

<commit_message>
added more stuff to final doc
</commit_message>
<xml_diff>
--- a/ENGR190APfinal_aapte_scozier.docx
+++ b/ENGR190APfinal_aapte_scozier.docx
@@ -138,10 +138,7 @@
         </w:numPr>
       </w:pPr>
       <w:r>
-        <w:t xml:space="preserve">A.  </w:t>
-      </w:r>
-      <w:r>
-        <w:t>Motivation</w:t>
+        <w:t>A.  Motivation</w:t>
       </w:r>
     </w:p>
     <w:p>
@@ -150,7 +147,13 @@
         <w:ind w:firstLine="202"/>
       </w:pPr>
       <w:r>
-        <w:t>Beatboxing can be defined as the art of vocal percussion, or mimicking real drum machines with the human mouth and voice. Beatboxing performances can be done solo or with a group of singers, like in a cappella music. Due to their dependence on physical features (how the human mouth is shaped) and subjective interpretation (how a drum sound is translated to</w:t>
+        <w:t xml:space="preserve">Beatboxing can be defined as the art of vocal percussion, or mimicking real drum machines with the human mouth and voice. Beatboxing performances can be done solo or with a group of singers, like in a cappella music. Due to </w:t>
+      </w:r>
+      <w:r>
+        <w:t>an inherent</w:t>
+      </w:r>
+      <w:r>
+        <w:t xml:space="preserve"> dependence on physical features (how the human mouth is shaped) and subjective interpretation (how a drum sound is translated to</w:t>
       </w:r>
       <w:r>
         <w:t xml:space="preserve"> a</w:t>
@@ -174,6 +177,12 @@
         <w:t>Despite this</w:t>
       </w:r>
       <w:r>
+        <w:t xml:space="preserve"> </w:t>
+      </w:r>
+      <w:r>
+        <w:t>lack of consistency</w:t>
+      </w:r>
+      <w:r>
         <w:t xml:space="preserve">, most beatboxing sounds across performers can be loosely </w:t>
       </w:r>
       <w:r>
@@ -189,16 +198,10 @@
         <w:t xml:space="preserve"> standard drum sounds (e.g. kicks, snares, hi-hats, among others)</w:t>
       </w:r>
       <w:r>
-        <w:t xml:space="preserve">. This is </w:t>
-      </w:r>
-      <w:r>
-        <w:t xml:space="preserve">especially </w:t>
-      </w:r>
-      <w:r>
-        <w:t>true for</w:t>
-      </w:r>
-      <w:r>
-        <w:t xml:space="preserve"> individuals that are familiar with these standard sounds.</w:t>
+        <w:t xml:space="preserve">. </w:t>
+      </w:r>
+      <w:r>
+        <w:t xml:space="preserve">Therefore, it is possible to characterize beatboxing sounds as standard drum sounds, which is what this paper explores. </w:t>
       </w:r>
     </w:p>
     <w:p>
@@ -248,10 +251,7 @@
       </w:r>
       <w:r>
         <w:tab/>
-        <w:t>P</w:t>
-      </w:r>
-      <w:r>
-        <w:t>roblem Statement</w:t>
+        <w:t>Problem Statement</w:t>
       </w:r>
     </w:p>
     <w:p>
@@ -281,16 +281,19 @@
         <w:t xml:space="preserve"> the percussion sounds </w:t>
       </w:r>
       <w:r>
-        <w:t xml:space="preserve">(using a learned set of 10 percussion sounds) </w:t>
+        <w:t xml:space="preserve">(using a </w:t>
+      </w:r>
+      <w:r>
+        <w:t>pre-</w:t>
+      </w:r>
+      <w:r>
+        <w:t xml:space="preserve">learned set of 10 percussion sounds) </w:t>
       </w:r>
       <w:r>
         <w:t xml:space="preserve">and identifies their onset locations in the </w:t>
       </w:r>
       <w:r>
         <w:t>recording.</w:t>
-      </w:r>
-      <w:r>
-        <w:t xml:space="preserve"> </w:t>
       </w:r>
     </w:p>
     <w:p>
@@ -300,6 +303,17 @@
       </w:pPr>
       <w:r>
         <w:t>System Design</w:t>
+      </w:r>
+    </w:p>
+    <w:p>
+      <w:pPr>
+        <w:ind w:firstLine="202"/>
+      </w:pPr>
+      <w:r>
+        <w:t>The overall system requirements are</w:t>
+      </w:r>
+      <w:r>
+        <w:t xml:space="preserve">: it must take in an input audio recording (of beatboxing) as a query, and produce an output list that includes the label and time of onset for every percussion sound in the recording. </w:t>
       </w:r>
     </w:p>
     <w:p>
@@ -444,13 +458,7 @@
         <w:t xml:space="preserve"> the percussion dictionary. </w:t>
       </w:r>
       <w:r>
-        <w:t xml:space="preserve">The percussion dictionary was defined from </w:t>
-      </w:r>
-      <w:r>
-        <w:t>a set of typical Western drum sounds</w:t>
-      </w:r>
-      <w:r>
-        <w:t xml:space="preserve">, using Standard Beatboxing Notation (SBN). </w:t>
+        <w:t>The percussion dictionary was defined from a set of typical Western drum sounds, using Standard Beatboxing Notation (SBN).</w:t>
       </w:r>
     </w:p>
     <w:p>
@@ -477,8 +485,8 @@
         <w:tblLook w:val="0000" w:firstRow="0" w:lastRow="0" w:firstColumn="0" w:lastColumn="0" w:noHBand="0" w:noVBand="0"/>
       </w:tblPr>
       <w:tblGrid>
-        <w:gridCol w:w="1980"/>
-        <w:gridCol w:w="2427"/>
+        <w:gridCol w:w="1887"/>
+        <w:gridCol w:w="2520"/>
       </w:tblGrid>
       <w:tr>
         <w:trPr>
@@ -489,7 +497,7 @@
         </w:trPr>
         <w:tc>
           <w:tcPr>
-            <w:tcW w:w="1980" w:type="dxa"/>
+            <w:tcW w:w="1887" w:type="dxa"/>
             <w:vAlign w:val="center"/>
           </w:tcPr>
           <w:p>
@@ -503,7 +511,7 @@
         </w:tc>
         <w:tc>
           <w:tcPr>
-            <w:tcW w:w="2427" w:type="dxa"/>
+            <w:tcW w:w="2520" w:type="dxa"/>
             <w:vAlign w:val="center"/>
           </w:tcPr>
           <w:p>
@@ -523,7 +531,7 @@
         </w:trPr>
         <w:tc>
           <w:tcPr>
-            <w:tcW w:w="1980" w:type="dxa"/>
+            <w:tcW w:w="1887" w:type="dxa"/>
             <w:vAlign w:val="center"/>
           </w:tcPr>
           <w:p>
@@ -537,7 +545,7 @@
         </w:tc>
         <w:tc>
           <w:tcPr>
-            <w:tcW w:w="2427" w:type="dxa"/>
+            <w:tcW w:w="2520" w:type="dxa"/>
             <w:vAlign w:val="center"/>
           </w:tcPr>
           <w:p>
@@ -554,7 +562,7 @@
         </w:trPr>
         <w:tc>
           <w:tcPr>
-            <w:tcW w:w="1980" w:type="dxa"/>
+            <w:tcW w:w="1887" w:type="dxa"/>
             <w:vAlign w:val="center"/>
           </w:tcPr>
           <w:p>
@@ -568,7 +576,7 @@
         </w:tc>
         <w:tc>
           <w:tcPr>
-            <w:tcW w:w="2427" w:type="dxa"/>
+            <w:tcW w:w="2520" w:type="dxa"/>
             <w:vAlign w:val="center"/>
           </w:tcPr>
           <w:p>
@@ -587,7 +595,7 @@
         </w:trPr>
         <w:tc>
           <w:tcPr>
-            <w:tcW w:w="1980" w:type="dxa"/>
+            <w:tcW w:w="1887" w:type="dxa"/>
             <w:vAlign w:val="center"/>
           </w:tcPr>
           <w:p>
@@ -601,7 +609,7 @@
         </w:tc>
         <w:tc>
           <w:tcPr>
-            <w:tcW w:w="2427" w:type="dxa"/>
+            <w:tcW w:w="2520" w:type="dxa"/>
             <w:vAlign w:val="center"/>
           </w:tcPr>
           <w:p>
@@ -620,7 +628,7 @@
         </w:trPr>
         <w:tc>
           <w:tcPr>
-            <w:tcW w:w="1980" w:type="dxa"/>
+            <w:tcW w:w="1887" w:type="dxa"/>
             <w:vAlign w:val="center"/>
           </w:tcPr>
           <w:p>
@@ -634,7 +642,7 @@
         </w:tc>
         <w:tc>
           <w:tcPr>
-            <w:tcW w:w="2427" w:type="dxa"/>
+            <w:tcW w:w="2520" w:type="dxa"/>
             <w:vAlign w:val="center"/>
           </w:tcPr>
           <w:p>
@@ -651,7 +659,7 @@
         </w:trPr>
         <w:tc>
           <w:tcPr>
-            <w:tcW w:w="1980" w:type="dxa"/>
+            <w:tcW w:w="1887" w:type="dxa"/>
             <w:vAlign w:val="center"/>
           </w:tcPr>
           <w:p>
@@ -665,7 +673,7 @@
         </w:tc>
         <w:tc>
           <w:tcPr>
-            <w:tcW w:w="2427" w:type="dxa"/>
+            <w:tcW w:w="2520" w:type="dxa"/>
             <w:vAlign w:val="center"/>
           </w:tcPr>
           <w:p>
@@ -687,7 +695,7 @@
         </w:trPr>
         <w:tc>
           <w:tcPr>
-            <w:tcW w:w="1980" w:type="dxa"/>
+            <w:tcW w:w="1887" w:type="dxa"/>
             <w:vAlign w:val="center"/>
           </w:tcPr>
           <w:p>
@@ -701,7 +709,7 @@
         </w:tc>
         <w:tc>
           <w:tcPr>
-            <w:tcW w:w="2427" w:type="dxa"/>
+            <w:tcW w:w="2520" w:type="dxa"/>
             <w:vAlign w:val="center"/>
           </w:tcPr>
           <w:p>
@@ -720,7 +728,7 @@
         </w:trPr>
         <w:tc>
           <w:tcPr>
-            <w:tcW w:w="1980" w:type="dxa"/>
+            <w:tcW w:w="1887" w:type="dxa"/>
             <w:vAlign w:val="center"/>
           </w:tcPr>
           <w:p>
@@ -734,7 +742,7 @@
         </w:tc>
         <w:tc>
           <w:tcPr>
-            <w:tcW w:w="2427" w:type="dxa"/>
+            <w:tcW w:w="2520" w:type="dxa"/>
             <w:vAlign w:val="center"/>
           </w:tcPr>
           <w:p>
@@ -751,7 +759,7 @@
         </w:trPr>
         <w:tc>
           <w:tcPr>
-            <w:tcW w:w="1980" w:type="dxa"/>
+            <w:tcW w:w="1887" w:type="dxa"/>
             <w:vAlign w:val="center"/>
           </w:tcPr>
           <w:p>
@@ -765,7 +773,7 @@
         </w:tc>
         <w:tc>
           <w:tcPr>
-            <w:tcW w:w="2427" w:type="dxa"/>
+            <w:tcW w:w="2520" w:type="dxa"/>
             <w:vAlign w:val="center"/>
           </w:tcPr>
           <w:p>
@@ -784,7 +792,7 @@
         </w:trPr>
         <w:tc>
           <w:tcPr>
-            <w:tcW w:w="1980" w:type="dxa"/>
+            <w:tcW w:w="1887" w:type="dxa"/>
             <w:vAlign w:val="center"/>
           </w:tcPr>
           <w:p>
@@ -798,7 +806,7 @@
         </w:tc>
         <w:tc>
           <w:tcPr>
-            <w:tcW w:w="2427" w:type="dxa"/>
+            <w:tcW w:w="2520" w:type="dxa"/>
             <w:vAlign w:val="center"/>
           </w:tcPr>
           <w:p>
@@ -815,7 +823,7 @@
         </w:trPr>
         <w:tc>
           <w:tcPr>
-            <w:tcW w:w="1980" w:type="dxa"/>
+            <w:tcW w:w="1887" w:type="dxa"/>
             <w:vAlign w:val="center"/>
           </w:tcPr>
           <w:p>
@@ -829,7 +837,7 @@
         </w:tc>
         <w:tc>
           <w:tcPr>
-            <w:tcW w:w="2427" w:type="dxa"/>
+            <w:tcW w:w="2520" w:type="dxa"/>
             <w:vAlign w:val="center"/>
           </w:tcPr>
           <w:p>
@@ -939,7 +947,7 @@
         <w:t xml:space="preserve"> Figure__ shows </w:t>
       </w:r>
       <w:r>
-        <w:t xml:space="preserve">an example of an observation, obtained from a longer recording of a beatboxing recording. </w:t>
+        <w:t>an example of an observation, obtained from a longer recording of a beatboxing recording.</w:t>
       </w:r>
     </w:p>
     <w:p>
@@ -965,22 +973,46 @@
         <w:t xml:space="preserve">mean amplitude, </w:t>
       </w:r>
       <w:r>
-        <w:t xml:space="preserve">maximum intensity on </w:t>
+        <w:t xml:space="preserve">maximum intensity </w:t>
+      </w:r>
+      <w:r>
+        <w:t xml:space="preserve">value </w:t>
+      </w:r>
+      <w:r>
+        <w:t xml:space="preserve">on </w:t>
+      </w:r>
+      <w:r>
+        <w:t xml:space="preserve">a </w:t>
       </w:r>
       <w:r>
         <w:t>spectrogram</w:t>
       </w:r>
       <w:r>
+        <w:t xml:space="preserve"> of the sound</w:t>
+      </w:r>
+      <w:r>
         <w:t xml:space="preserve">, </w:t>
       </w:r>
       <w:r>
-        <w:t>frame index of ma</w:t>
-      </w:r>
-      <w:r>
-        <w:t>x</w:t>
-      </w:r>
-      <w:r>
-        <w:t xml:space="preserve"> and the frequency index of max. These 8 parameters were chosen </w:t>
+        <w:t xml:space="preserve">along with the </w:t>
+      </w:r>
+      <w:r>
+        <w:t xml:space="preserve">frame index </w:t>
+      </w:r>
+      <w:r>
+        <w:t xml:space="preserve">and frequency index of </w:t>
+      </w:r>
+      <w:r>
+        <w:t xml:space="preserve">the </w:t>
+      </w:r>
+      <w:r>
+        <w:t>max</w:t>
+      </w:r>
+      <w:r>
+        <w:t>imum</w:t>
+      </w:r>
+      <w:r>
+        <w:t xml:space="preserve">. These 8 parameters were chosen </w:t>
       </w:r>
       <w:r>
         <w:t>after initial data exploration</w:t>
@@ -992,14 +1024,26 @@
         <w:t xml:space="preserve"> the ADSR envelope would be a</w:t>
       </w:r>
       <w:r>
-        <w:t xml:space="preserve">n effective way of </w:t>
-      </w:r>
-      <w:r>
-        <w:lastRenderedPageBreak/>
-        <w:t>characteri</w:t>
-      </w:r>
-      <w:r>
-        <w:t>zing each percussion sound. Figures ___ show examples of ADSR envelopes for a kick, snare…</w:t>
+        <w:t>n effective way of characteri</w:t>
+      </w:r>
+      <w:r>
+        <w:t xml:space="preserve">zing each percussion sound. Figures ___ show examples of ADSR envelopes for a kick, </w:t>
+      </w:r>
+      <w:commentRangeStart w:id="0"/>
+      <w:r>
+        <w:t>snare</w:t>
+      </w:r>
+      <w:commentRangeEnd w:id="0"/>
+      <w:r>
+        <w:rPr>
+          <w:rStyle w:val="CommentReference"/>
+          <w:rFonts w:eastAsia="Times New Roman"/>
+          <w:spacing w:val="0"/>
+        </w:rPr>
+        <w:commentReference w:id="0"/>
+      </w:r>
+      <w:r>
+        <w:t>…</w:t>
       </w:r>
     </w:p>
     <w:p>
@@ -1018,15 +1062,11 @@
         <w:ind w:left="288" w:hanging="288"/>
       </w:pPr>
       <w:r>
-        <w:t>D</w:t>
-      </w:r>
-      <w:r>
-        <w:t xml:space="preserve">. </w:t>
+        <w:lastRenderedPageBreak/>
+        <w:t xml:space="preserve">D. </w:t>
       </w:r>
       <w:r>
         <w:tab/>
-      </w:r>
-      <w:r>
         <w:t xml:space="preserve">Training </w:t>
       </w:r>
       <w:r>
@@ -1123,15 +1163,10 @@
         <w:ind w:left="288" w:hanging="288"/>
       </w:pPr>
       <w:r>
-        <w:t>E</w:t>
-      </w:r>
-      <w:r>
-        <w:t xml:space="preserve">. </w:t>
+        <w:t xml:space="preserve">E. </w:t>
       </w:r>
       <w:r>
         <w:tab/>
-      </w:r>
-      <w:r>
         <w:t>Estimating States</w:t>
       </w:r>
     </w:p>
@@ -1201,10 +1236,7 @@
         <w:ind w:left="288" w:hanging="288"/>
       </w:pPr>
       <w:r>
-        <w:t>F</w:t>
-      </w:r>
-      <w:r>
-        <w:t xml:space="preserve">. </w:t>
+        <w:t xml:space="preserve">F. </w:t>
       </w:r>
       <w:r>
         <w:tab/>
@@ -1247,6 +1279,21 @@
       </w:pPr>
       <w:r>
         <w:t>The beatboxing recording has constant tempo.</w:t>
+      </w:r>
+    </w:p>
+    <w:p>
+      <w:pPr>
+        <w:pStyle w:val="BodyText"/>
+        <w:numPr>
+          <w:ilvl w:val="0"/>
+          <w:numId w:val="24"/>
+        </w:numPr>
+      </w:pPr>
+      <w:r>
+        <w:t xml:space="preserve">The transition matrix for the HMM is constant, to avoid biases in the </w:t>
+      </w:r>
+      <w:r>
+        <w:t>sound</w:t>
       </w:r>
     </w:p>
     <w:p>
@@ -1284,12 +1331,13 @@
       </w:r>
       <w:r>
         <w:tab/>
-      </w:r>
-      <w:r>
         <w:t>Recording Procedure</w:t>
       </w:r>
     </w:p>
     <w:p>
+      <w:pPr>
+        <w:ind w:firstLine="202"/>
+      </w:pPr>
       <w:r>
         <w:t xml:space="preserve">The </w:t>
       </w:r>
@@ -1348,14 +1396,44 @@
         </w:numPr>
       </w:pPr>
       <w:r>
-        <w:t>One recording of beat pattern…</w:t>
+        <w:t xml:space="preserve">Three recordings of </w:t>
+      </w:r>
+      <w:r>
+        <w:t>pseudo</w:t>
+      </w:r>
+      <w:r>
+        <w:t>-random</w:t>
+      </w:r>
+      <w:r>
+        <w:t xml:space="preserve"> beats </w:t>
+      </w:r>
+      <w:r>
+        <w:t>(the beatboxer chooses from a set of three)</w:t>
+      </w:r>
+      <w:r>
+        <w:t xml:space="preserve"> or random beats (the beatboxer makes up their own beat)</w:t>
       </w:r>
     </w:p>
     <w:p>
       <w:pPr>
         <w:pStyle w:val="BodyText"/>
-        <w:ind w:firstLine="0"/>
-      </w:pPr>
+        <w:ind w:firstLine="202"/>
+      </w:pPr>
+      <w:r>
+        <w:t xml:space="preserve">The complete beat patterns are available in the Appendix. </w:t>
+      </w:r>
+      <w:r>
+        <w:t>The recording procedure was designed to get a spread of data (known and unknown tempo, known and unknown beat patterns).</w:t>
+      </w:r>
+      <w:r>
+        <w:t xml:space="preserve"> </w:t>
+      </w:r>
+      <w:r>
+        <w:t xml:space="preserve">The first recording was specifically </w:t>
+      </w:r>
+      <w:r>
+        <w:t>designed for model training.</w:t>
+      </w:r>
     </w:p>
     <w:p>
       <w:pPr>
@@ -1373,27 +1451,23 @@
         <w:ind w:left="288" w:hanging="288"/>
       </w:pPr>
       <w:r>
-        <w:t>B</w:t>
-      </w:r>
-      <w:r>
-        <w:t xml:space="preserve">. </w:t>
+        <w:t xml:space="preserve">B. </w:t>
       </w:r>
       <w:r>
         <w:tab/>
-      </w:r>
-      <w:r>
         <w:t>Status</w:t>
       </w:r>
     </w:p>
     <w:p>
+      <w:pPr>
+        <w:ind w:firstLine="202"/>
+      </w:pPr>
       <w:r>
         <w:t>The final dataset included recordings from 6 different beatboxers</w:t>
       </w:r>
       <w:r>
         <w:t xml:space="preserve">, i.e. 60 recordings in total with each recording containing 8-16 beats. </w:t>
       </w:r>
-      <w:bookmarkStart w:id="0" w:name="_GoBack"/>
-      <w:bookmarkEnd w:id="0"/>
     </w:p>
     <w:p>
       <w:pPr>
@@ -1603,19 +1677,43 @@
       </w:r>
     </w:p>
     <w:p>
+      <w:r>
+        <w:t>Get more data</w:t>
+      </w:r>
+    </w:p>
+    <w:p/>
+    <w:p>
+      <w:pPr>
+        <w:pStyle w:val="Heading1"/>
+      </w:pPr>
+      <w:r>
+        <w:t>Conclusion</w:t>
+      </w:r>
+    </w:p>
+    <w:p>
       <w:pPr>
         <w:pStyle w:val="Text"/>
       </w:pPr>
       <w:r>
-        <w:t>Figure Labels: Use 8 point Times New Roman for Figure labels.</w:t>
-      </w:r>
-    </w:p>
-    <w:p>
-      <w:pPr>
-        <w:pStyle w:val="Heading1"/>
-      </w:pPr>
-      <w:r>
-        <w:t>Conclusion</w:t>
+        <w:t xml:space="preserve">A conclusion section is not required. Although a conclusion may review the main points of the paper, do not replicate the abstract as the conclusion. A conclusion might elaborate on the importance of the work or suggest applications and extensions. </w:t>
+      </w:r>
+    </w:p>
+    <w:p>
+      <w:pPr>
+        <w:pStyle w:val="ReferenceHead"/>
+      </w:pPr>
+    </w:p>
+    <w:p>
+      <w:pPr>
+        <w:pStyle w:val="ReferenceHead"/>
+      </w:pPr>
+    </w:p>
+    <w:p>
+      <w:pPr>
+        <w:pStyle w:val="ReferenceHead"/>
+      </w:pPr>
+      <w:r>
+        <w:t>Appendix</w:t>
       </w:r>
     </w:p>
     <w:p>
@@ -1623,47 +1721,23 @@
         <w:pStyle w:val="Text"/>
       </w:pPr>
       <w:r>
-        <w:t xml:space="preserve">A conclusion section is not required. Although a conclusion may review the main points of the paper, do not replicate the abstract as the conclusion. A conclusion might elaborate on the importance of the work or suggest applications and extensions. </w:t>
-      </w:r>
+        <w:t>Beat patterns:</w:t>
+      </w:r>
+    </w:p>
+    <w:p>
+      <w:pPr>
+        <w:pStyle w:val="Text"/>
+      </w:pPr>
     </w:p>
     <w:p>
       <w:pPr>
         <w:pStyle w:val="ReferenceHead"/>
       </w:pPr>
-    </w:p>
-    <w:p>
-      <w:pPr>
-        <w:pStyle w:val="ReferenceHead"/>
-      </w:pPr>
-    </w:p>
-    <w:p>
-      <w:pPr>
-        <w:pStyle w:val="ReferenceHead"/>
-      </w:pPr>
-      <w:r>
-        <w:t>Appendix</w:t>
-      </w:r>
-    </w:p>
-    <w:p>
-      <w:pPr>
-        <w:pStyle w:val="Text"/>
-      </w:pPr>
-      <w:r>
-        <w:t>Beat patterns:</w:t>
-      </w:r>
-    </w:p>
-    <w:p>
-      <w:pPr>
-        <w:pStyle w:val="Text"/>
-      </w:pPr>
-    </w:p>
-    <w:p>
-      <w:pPr>
-        <w:pStyle w:val="ReferenceHead"/>
-      </w:pPr>
       <w:r>
         <w:t>Acknowledgment</w:t>
       </w:r>
+      <w:bookmarkStart w:id="1" w:name="_GoBack"/>
+      <w:bookmarkEnd w:id="1"/>
     </w:p>
     <w:p>
       <w:pPr>
@@ -1687,7 +1761,11 @@
         <w:t xml:space="preserve">and during the project. </w:t>
       </w:r>
       <w:r>
-        <w:t>The team also acknowledges the time and effort put in by the six beatboxers from the Claremont Colleges a cappella groups t</w:t>
+        <w:t xml:space="preserve">The team also acknowledges the time and effort put in by the six beatboxers </w:t>
+      </w:r>
+      <w:r>
+        <w:lastRenderedPageBreak/>
+        <w:t>from the Claremont Colleges a cappella groups t</w:t>
       </w:r>
       <w:r>
         <w:t xml:space="preserve">o record the test data. </w:t>
@@ -1701,7 +1779,6 @@
         <w:pStyle w:val="ReferenceHead"/>
       </w:pPr>
       <w:r>
-        <w:lastRenderedPageBreak/>
         <w:t>References</w:t>
       </w:r>
     </w:p>
@@ -1810,7 +1887,7 @@
       </w:pPr>
     </w:p>
     <w:sectPr>
-      <w:headerReference w:type="default" r:id="rId8"/>
+      <w:headerReference w:type="default" r:id="rId11"/>
       <w:pgSz w:w="12240" w:h="15840" w:code="1"/>
       <w:pgMar w:top="1080" w:right="1080" w:bottom="1080" w:left="1080" w:header="432" w:footer="432" w:gutter="0"/>
       <w:cols w:num="2" w:space="288"/>
@@ -1818,6 +1895,39 @@
     </w:sectPr>
   </w:body>
 </w:document>
+</file>
+
+<file path=word/comments.xml><?xml version="1.0" encoding="utf-8"?>
+<w:comments xmlns:wpc="http://schemas.microsoft.com/office/word/2010/wordprocessingCanvas" xmlns:cx="http://schemas.microsoft.com/office/drawing/2014/chartex" xmlns:cx1="http://schemas.microsoft.com/office/drawing/2015/9/8/chartex" xmlns:cx2="http://schemas.microsoft.com/office/drawing/2015/10/21/chartex" xmlns:cx3="http://schemas.microsoft.com/office/drawing/2016/5/9/chartex" xmlns:cx4="http://schemas.microsoft.com/office/drawing/2016/5/10/chartex" xmlns:cx5="http://schemas.microsoft.com/office/drawing/2016/5/11/chartex" xmlns:cx6="http://schemas.microsoft.com/office/drawing/2016/5/12/chartex" xmlns:cx7="http://schemas.microsoft.com/office/drawing/2016/5/13/chartex" xmlns:cx8="http://schemas.microsoft.com/office/drawing/2016/5/14/chartex" xmlns:mc="http://schemas.openxmlformats.org/markup-compatibility/2006" xmlns:aink="http://schemas.microsoft.com/office/drawing/2016/ink" xmlns:am3d="http://schemas.microsoft.com/office/drawing/2017/model3d" xmlns:o="urn:schemas-microsoft-com:office:office" xmlns:r="http://schemas.openxmlformats.org/officeDocument/2006/relationships" xmlns:m="http://schemas.openxmlformats.org/officeDocument/2006/math" xmlns:v="urn:schemas-microsoft-com:vml" xmlns:wp14="http://schemas.microsoft.com/office/word/2010/wordprocessingDrawing" xmlns:wp="http://schemas.openxmlformats.org/drawingml/2006/wordprocessingDrawing" xmlns:w10="urn:schemas-microsoft-com:office:word" xmlns:w="http://schemas.openxmlformats.org/wordprocessingml/2006/main" xmlns:w14="http://schemas.microsoft.com/office/word/2010/wordml" xmlns:w15="http://schemas.microsoft.com/office/word/2012/wordml" xmlns:w16cid="http://schemas.microsoft.com/office/word/2016/wordml/cid" xmlns:w16se="http://schemas.microsoft.com/office/word/2015/wordml/symex" xmlns:wpg="http://schemas.microsoft.com/office/word/2010/wordprocessingGroup" xmlns:wpi="http://schemas.microsoft.com/office/word/2010/wordprocessingInk" xmlns:wne="http://schemas.microsoft.com/office/word/2006/wordml" xmlns:wps="http://schemas.microsoft.com/office/word/2010/wordprocessingShape" mc:Ignorable="w14 w15 w16se w16cid wp14">
+  <w:comment w:id="0" w:author="Ankoor Apte" w:date="2018-12-20T09:33:00Z" w:initials="AA">
+    <w:p>
+      <w:pPr>
+        <w:pStyle w:val="CommentText"/>
+      </w:pPr>
+      <w:r>
+        <w:rPr>
+          <w:rStyle w:val="CommentReference"/>
+        </w:rPr>
+        <w:annotationRef/>
+      </w:r>
+      <w:r>
+        <w:t>finish</w:t>
+      </w:r>
+    </w:p>
+  </w:comment>
+</w:comments>
+</file>
+
+<file path=word/commentsExtended.xml><?xml version="1.0" encoding="utf-8"?>
+<w15:commentsEx xmlns:wpc="http://schemas.microsoft.com/office/word/2010/wordprocessingCanvas" xmlns:cx="http://schemas.microsoft.com/office/drawing/2014/chartex" xmlns:cx1="http://schemas.microsoft.com/office/drawing/2015/9/8/chartex" xmlns:cx2="http://schemas.microsoft.com/office/drawing/2015/10/21/chartex" xmlns:cx3="http://schemas.microsoft.com/office/drawing/2016/5/9/chartex" xmlns:cx4="http://schemas.microsoft.com/office/drawing/2016/5/10/chartex" xmlns:cx5="http://schemas.microsoft.com/office/drawing/2016/5/11/chartex" xmlns:cx6="http://schemas.microsoft.com/office/drawing/2016/5/12/chartex" xmlns:cx7="http://schemas.microsoft.com/office/drawing/2016/5/13/chartex" xmlns:cx8="http://schemas.microsoft.com/office/drawing/2016/5/14/chartex" xmlns:mc="http://schemas.openxmlformats.org/markup-compatibility/2006" xmlns:aink="http://schemas.microsoft.com/office/drawing/2016/ink" xmlns:am3d="http://schemas.microsoft.com/office/drawing/2017/model3d" xmlns:o="urn:schemas-microsoft-com:office:office" xmlns:r="http://schemas.openxmlformats.org/officeDocument/2006/relationships" xmlns:m="http://schemas.openxmlformats.org/officeDocument/2006/math" xmlns:v="urn:schemas-microsoft-com:vml" xmlns:wp14="http://schemas.microsoft.com/office/word/2010/wordprocessingDrawing" xmlns:wp="http://schemas.openxmlformats.org/drawingml/2006/wordprocessingDrawing" xmlns:w10="urn:schemas-microsoft-com:office:word" xmlns:w="http://schemas.openxmlformats.org/wordprocessingml/2006/main" xmlns:w14="http://schemas.microsoft.com/office/word/2010/wordml" xmlns:w15="http://schemas.microsoft.com/office/word/2012/wordml" xmlns:w16cid="http://schemas.microsoft.com/office/word/2016/wordml/cid" xmlns:w16se="http://schemas.microsoft.com/office/word/2015/wordml/symex" xmlns:wpg="http://schemas.microsoft.com/office/word/2010/wordprocessingGroup" xmlns:wpi="http://schemas.microsoft.com/office/word/2010/wordprocessingInk" xmlns:wne="http://schemas.microsoft.com/office/word/2006/wordml" xmlns:wps="http://schemas.microsoft.com/office/word/2010/wordprocessingShape" mc:Ignorable="w14 w15 w16se w16cid wp14">
+  <w15:commentEx w15:paraId="4D388DE6" w15:done="0"/>
+</w15:commentsEx>
+</file>
+
+<file path=word/commentsIds.xml><?xml version="1.0" encoding="utf-8"?>
+<w16cid:commentsIds xmlns:wpc="http://schemas.microsoft.com/office/word/2010/wordprocessingCanvas" xmlns:cx="http://schemas.microsoft.com/office/drawing/2014/chartex" xmlns:cx1="http://schemas.microsoft.com/office/drawing/2015/9/8/chartex" xmlns:cx2="http://schemas.microsoft.com/office/drawing/2015/10/21/chartex" xmlns:cx3="http://schemas.microsoft.com/office/drawing/2016/5/9/chartex" xmlns:cx4="http://schemas.microsoft.com/office/drawing/2016/5/10/chartex" xmlns:cx5="http://schemas.microsoft.com/office/drawing/2016/5/11/chartex" xmlns:cx6="http://schemas.microsoft.com/office/drawing/2016/5/12/chartex" xmlns:cx7="http://schemas.microsoft.com/office/drawing/2016/5/13/chartex" xmlns:cx8="http://schemas.microsoft.com/office/drawing/2016/5/14/chartex" xmlns:mc="http://schemas.openxmlformats.org/markup-compatibility/2006" xmlns:aink="http://schemas.microsoft.com/office/drawing/2016/ink" xmlns:am3d="http://schemas.microsoft.com/office/drawing/2017/model3d" xmlns:o="urn:schemas-microsoft-com:office:office" xmlns:r="http://schemas.openxmlformats.org/officeDocument/2006/relationships" xmlns:m="http://schemas.openxmlformats.org/officeDocument/2006/math" xmlns:v="urn:schemas-microsoft-com:vml" xmlns:wp14="http://schemas.microsoft.com/office/word/2010/wordprocessingDrawing" xmlns:wp="http://schemas.openxmlformats.org/drawingml/2006/wordprocessingDrawing" xmlns:w10="urn:schemas-microsoft-com:office:word" xmlns:w="http://schemas.openxmlformats.org/wordprocessingml/2006/main" xmlns:w14="http://schemas.microsoft.com/office/word/2010/wordml" xmlns:w15="http://schemas.microsoft.com/office/word/2012/wordml" xmlns:w16cid="http://schemas.microsoft.com/office/word/2016/wordml/cid" xmlns:w16se="http://schemas.microsoft.com/office/word/2015/wordml/symex" xmlns:wpg="http://schemas.microsoft.com/office/word/2010/wordprocessingGroup" xmlns:wpi="http://schemas.microsoft.com/office/word/2010/wordprocessingInk" xmlns:wne="http://schemas.microsoft.com/office/word/2006/wordml" xmlns:wps="http://schemas.microsoft.com/office/word/2010/wordprocessingShape" mc:Ignorable="w14 w15 w16se w16cid wp14">
+  <w16cid:commentId w16cid:paraId="4D388DE6" w16cid:durableId="1FC5E05C"/>
+</w16cid:commentsIds>
 </file>
 
 <file path=word/endnotes.xml><?xml version="1.0" encoding="utf-8"?>
@@ -1855,54 +1965,8 @@
     <w:p>
       <w:pPr>
         <w:pStyle w:val="FootnoteText"/>
-      </w:pPr>
-      <w:r>
-        <w:t>*Res</w:t>
-      </w:r>
-      <w:r>
-        <w:t>e</w:t>
-      </w:r>
-      <w:r>
-        <w:t>a</w:t>
-      </w:r>
-      <w:r>
-        <w:t>r</w:t>
-      </w:r>
-      <w:r>
-        <w:t>ch supported by ABC Foundation.</w:t>
-      </w:r>
-    </w:p>
-    <w:p>
-      <w:pPr>
-        <w:pStyle w:val="FootnoteText"/>
-      </w:pPr>
-      <w:r>
-        <w:t xml:space="preserve">F. A. Author is with the National Institute of Standards and Technology, Boulder, CO 80305 USA (corresponding author to provide phone: 303-555-5555; fax: 303-555-5555; e-mail: author@ boulder.nist.gov). </w:t>
-      </w:r>
-    </w:p>
-    <w:p>
-      <w:pPr>
-        <w:pStyle w:val="FootnoteText"/>
-      </w:pPr>
-      <w:r>
-        <w:t xml:space="preserve">S. B. Author, Jr., was with Rice University, Houston, TX 77005 USA. He is now with the Department of Physics, Colorado State University, Fort Collins, CO 80523 USA (e-mail: </w:t>
-      </w:r>
-      <w:proofErr w:type="spellStart"/>
-      <w:r>
-        <w:t>author@lamar</w:t>
-      </w:r>
-      <w:proofErr w:type="spellEnd"/>
-      <w:r>
-        <w:t>. colostate.edu).</w:t>
-      </w:r>
-    </w:p>
-    <w:p>
-      <w:pPr>
-        <w:pStyle w:val="FootnoteText"/>
-      </w:pPr>
-      <w:r>
-        <w:t>T. C. Author is with the Electrical Engineering Department, University of Colorado, Boulder, CO 80309 USA, on leave from the National Research Institute for Metals, Tsukuba, Japan (e-mail: author@nrim.go.jp).</w:t>
-      </w:r>
+        <w:ind w:firstLine="0"/>
+      </w:pPr>
     </w:p>
   </w:footnote>
 </w:footnotes>
@@ -3760,6 +3824,68 @@
       <w:szCs w:val="16"/>
     </w:rPr>
   </w:style>
+  <w:style w:type="character" w:styleId="CommentReference">
+    <w:name w:val="annotation reference"/>
+    <w:basedOn w:val="DefaultParagraphFont"/>
+    <w:rsid w:val="00E01783"/>
+    <w:rPr>
+      <w:sz w:val="16"/>
+      <w:szCs w:val="16"/>
+    </w:rPr>
+  </w:style>
+  <w:style w:type="paragraph" w:styleId="CommentText">
+    <w:name w:val="annotation text"/>
+    <w:basedOn w:val="Normal"/>
+    <w:link w:val="CommentTextChar"/>
+    <w:rsid w:val="00E01783"/>
+  </w:style>
+  <w:style w:type="character" w:customStyle="1" w:styleId="CommentTextChar">
+    <w:name w:val="Comment Text Char"/>
+    <w:basedOn w:val="DefaultParagraphFont"/>
+    <w:link w:val="CommentText"/>
+    <w:rsid w:val="00E01783"/>
+  </w:style>
+  <w:style w:type="paragraph" w:styleId="CommentSubject">
+    <w:name w:val="annotation subject"/>
+    <w:basedOn w:val="CommentText"/>
+    <w:next w:val="CommentText"/>
+    <w:link w:val="CommentSubjectChar"/>
+    <w:rsid w:val="00E01783"/>
+    <w:rPr>
+      <w:b/>
+      <w:bCs/>
+    </w:rPr>
+  </w:style>
+  <w:style w:type="character" w:customStyle="1" w:styleId="CommentSubjectChar">
+    <w:name w:val="Comment Subject Char"/>
+    <w:basedOn w:val="CommentTextChar"/>
+    <w:link w:val="CommentSubject"/>
+    <w:rsid w:val="00E01783"/>
+    <w:rPr>
+      <w:b/>
+      <w:bCs/>
+    </w:rPr>
+  </w:style>
+  <w:style w:type="paragraph" w:styleId="BalloonText">
+    <w:name w:val="Balloon Text"/>
+    <w:basedOn w:val="Normal"/>
+    <w:link w:val="BalloonTextChar"/>
+    <w:rsid w:val="00E01783"/>
+    <w:rPr>
+      <w:sz w:val="18"/>
+      <w:szCs w:val="18"/>
+    </w:rPr>
+  </w:style>
+  <w:style w:type="character" w:customStyle="1" w:styleId="BalloonTextChar">
+    <w:name w:val="Balloon Text Char"/>
+    <w:basedOn w:val="DefaultParagraphFont"/>
+    <w:link w:val="BalloonText"/>
+    <w:rsid w:val="00E01783"/>
+    <w:rPr>
+      <w:sz w:val="18"/>
+      <w:szCs w:val="18"/>
+    </w:rPr>
+  </w:style>
 </w:styles>
 </file>
 
@@ -4063,7 +4189,7 @@
 </file>
 
 <file path=customXml/itemProps1.xml><?xml version="1.0" encoding="utf-8"?>
-<ds:datastoreItem xmlns:ds="http://schemas.openxmlformats.org/officeDocument/2006/customXml" ds:itemID="{58B7CBD4-6214-2E44-9DC1-B730C654CDDB}">
+<ds:datastoreItem xmlns:ds="http://schemas.openxmlformats.org/officeDocument/2006/customXml" ds:itemID="{3F2A00F7-3BA0-7B4C-8EA7-6AA6AE91A868}">
   <ds:schemaRefs>
     <ds:schemaRef ds:uri="http://schemas.openxmlformats.org/officeDocument/2006/bibliography"/>
   </ds:schemaRefs>

</xml_diff>

<commit_message>
the last push! (lol)
</commit_message>
<xml_diff>
--- a/ENGR190APfinal_aapte_scozier.docx
+++ b/ENGR190APfinal_aapte_scozier.docx
@@ -90,7 +90,16 @@
         <w:t xml:space="preserve"> not been studied extensively in </w:t>
       </w:r>
       <w:r>
-        <w:t xml:space="preserve">Music Information Retrieval (MIR) research. </w:t>
+        <w:t xml:space="preserve">the </w:t>
+      </w:r>
+      <w:r>
+        <w:t>Music Information Retrieval (MIR)</w:t>
+      </w:r>
+      <w:r>
+        <w:t xml:space="preserve"> community</w:t>
+      </w:r>
+      <w:r>
+        <w:t xml:space="preserve">. </w:t>
       </w:r>
       <w:r>
         <w:t>This paper</w:t>
@@ -99,10 +108,10 @@
         <w:t xml:space="preserve"> </w:t>
       </w:r>
       <w:r>
-        <w:t>proposes a solution to</w:t>
-      </w:r>
-      <w:r>
-        <w:t xml:space="preserve"> the problem of automatic </w:t>
+        <w:t>presents a solution to</w:t>
+      </w:r>
+      <w:r>
+        <w:t xml:space="preserve"> automatic </w:t>
       </w:r>
       <w:r>
         <w:t>transcription for</w:t>
@@ -110,6 +119,11 @@
       <w:r>
         <w:t xml:space="preserve"> beatboxing. </w:t>
       </w:r>
+      <w:r>
+        <w:t xml:space="preserve">A system is developed </w:t>
+      </w:r>
+      <w:bookmarkStart w:id="0" w:name="_GoBack"/>
+      <w:bookmarkEnd w:id="0"/>
       <w:r>
         <w:t>A Hidden Markov Model is used to predict the types of sound present in a beatboxing recording</w:t>
       </w:r>
@@ -1029,18 +1043,18 @@
       <w:r>
         <w:t xml:space="preserve">zing each percussion sound. Figures ___ show examples of ADSR envelopes for a kick, </w:t>
       </w:r>
-      <w:commentRangeStart w:id="0"/>
+      <w:commentRangeStart w:id="1"/>
       <w:r>
         <w:t>snare</w:t>
       </w:r>
-      <w:commentRangeEnd w:id="0"/>
+      <w:commentRangeEnd w:id="1"/>
       <w:r>
         <w:rPr>
           <w:rStyle w:val="CommentReference"/>
           <w:rFonts w:eastAsia="Times New Roman"/>
           <w:spacing w:val="0"/>
         </w:rPr>
-        <w:commentReference w:id="0"/>
+        <w:commentReference w:id="1"/>
       </w:r>
       <w:r>
         <w:t>…</w:t>
@@ -1736,8 +1750,6 @@
       <w:r>
         <w:t>Acknowledgment</w:t>
       </w:r>
-      <w:bookmarkStart w:id="1" w:name="_GoBack"/>
-      <w:bookmarkEnd w:id="1"/>
     </w:p>
     <w:p>
       <w:pPr>
@@ -1899,7 +1911,7 @@
 
 <file path=word/comments.xml><?xml version="1.0" encoding="utf-8"?>
 <w:comments xmlns:wpc="http://schemas.microsoft.com/office/word/2010/wordprocessingCanvas" xmlns:cx="http://schemas.microsoft.com/office/drawing/2014/chartex" xmlns:cx1="http://schemas.microsoft.com/office/drawing/2015/9/8/chartex" xmlns:cx2="http://schemas.microsoft.com/office/drawing/2015/10/21/chartex" xmlns:cx3="http://schemas.microsoft.com/office/drawing/2016/5/9/chartex" xmlns:cx4="http://schemas.microsoft.com/office/drawing/2016/5/10/chartex" xmlns:cx5="http://schemas.microsoft.com/office/drawing/2016/5/11/chartex" xmlns:cx6="http://schemas.microsoft.com/office/drawing/2016/5/12/chartex" xmlns:cx7="http://schemas.microsoft.com/office/drawing/2016/5/13/chartex" xmlns:cx8="http://schemas.microsoft.com/office/drawing/2016/5/14/chartex" xmlns:mc="http://schemas.openxmlformats.org/markup-compatibility/2006" xmlns:aink="http://schemas.microsoft.com/office/drawing/2016/ink" xmlns:am3d="http://schemas.microsoft.com/office/drawing/2017/model3d" xmlns:o="urn:schemas-microsoft-com:office:office" xmlns:r="http://schemas.openxmlformats.org/officeDocument/2006/relationships" xmlns:m="http://schemas.openxmlformats.org/officeDocument/2006/math" xmlns:v="urn:schemas-microsoft-com:vml" xmlns:wp14="http://schemas.microsoft.com/office/word/2010/wordprocessingDrawing" xmlns:wp="http://schemas.openxmlformats.org/drawingml/2006/wordprocessingDrawing" xmlns:w10="urn:schemas-microsoft-com:office:word" xmlns:w="http://schemas.openxmlformats.org/wordprocessingml/2006/main" xmlns:w14="http://schemas.microsoft.com/office/word/2010/wordml" xmlns:w15="http://schemas.microsoft.com/office/word/2012/wordml" xmlns:w16cid="http://schemas.microsoft.com/office/word/2016/wordml/cid" xmlns:w16se="http://schemas.microsoft.com/office/word/2015/wordml/symex" xmlns:wpg="http://schemas.microsoft.com/office/word/2010/wordprocessingGroup" xmlns:wpi="http://schemas.microsoft.com/office/word/2010/wordprocessingInk" xmlns:wne="http://schemas.microsoft.com/office/word/2006/wordml" xmlns:wps="http://schemas.microsoft.com/office/word/2010/wordprocessingShape" mc:Ignorable="w14 w15 w16se w16cid wp14">
-  <w:comment w:id="0" w:author="Ankoor Apte" w:date="2018-12-20T09:33:00Z" w:initials="AA">
+  <w:comment w:id="1" w:author="Ankoor Apte" w:date="2018-12-20T09:33:00Z" w:initials="AA">
     <w:p>
       <w:pPr>
         <w:pStyle w:val="CommentText"/>
@@ -4189,7 +4201,7 @@
 </file>
 
 <file path=customXml/itemProps1.xml><?xml version="1.0" encoding="utf-8"?>
-<ds:datastoreItem xmlns:ds="http://schemas.openxmlformats.org/officeDocument/2006/customXml" ds:itemID="{3F2A00F7-3BA0-7B4C-8EA7-6AA6AE91A868}">
+<ds:datastoreItem xmlns:ds="http://schemas.openxmlformats.org/officeDocument/2006/customXml" ds:itemID="{3AFB867C-C29D-F748-868A-AB97798D26AF}">
   <ds:schemaRefs>
     <ds:schemaRef ds:uri="http://schemas.openxmlformats.org/officeDocument/2006/bibliography"/>
   </ds:schemaRefs>

</xml_diff>

<commit_message>
General updates (csv, documentation, etc.)
</commit_message>
<xml_diff>
--- a/ENGR190APfinal_aapte_scozier.docx
+++ b/ENGR190APfinal_aapte_scozier.docx
@@ -1787,6 +1787,9 @@
       <w:r>
         <w:t>when the tempo was increased to 140 bpm, the mean match rate dropped to around 28%. The increase in tempos dropped the system performance presumably.</w:t>
       </w:r>
+      <w:r>
+        <w:t xml:space="preserve"> Additionally, the performance also suffered for the recordings with unknown tempo. However, our results are much better for the aided transcription.</w:t>
+      </w:r>
       <w:bookmarkStart w:id="6" w:name="_GoBack"/>
       <w:bookmarkEnd w:id="6"/>
     </w:p>
@@ -1796,6 +1799,7 @@
         <w:spacing w:before="120" w:after="120"/>
       </w:pPr>
       <w:r>
+        <w:lastRenderedPageBreak/>
         <w:t>Discussion</w:t>
       </w:r>
     </w:p>
@@ -4527,7 +4531,7 @@
 </file>
 
 <file path=customXml/itemProps1.xml><?xml version="1.0" encoding="utf-8"?>
-<ds:datastoreItem xmlns:ds="http://schemas.openxmlformats.org/officeDocument/2006/customXml" ds:itemID="{77767F2A-DE09-4F64-A0C6-4BD371476E7A}">
+<ds:datastoreItem xmlns:ds="http://schemas.openxmlformats.org/officeDocument/2006/customXml" ds:itemID="{25C07BE0-93A4-4AC6-9CD8-CCA4CCDC8397}">
   <ds:schemaRefs>
     <ds:schemaRef ds:uri="http://schemas.openxmlformats.org/officeDocument/2006/bibliography"/>
   </ds:schemaRefs>

</xml_diff>